<commit_message>
Small change to springdatasource
</commit_message>
<xml_diff>
--- a/documentacion/documentacion.docx
+++ b/documentacion/documentacion.docx
@@ -1538,39 +1538,21 @@
     </w:p>
     <w:p>
       <w:pPr>
-        <w:pStyle w:val="Prrafodelista"/>
-        <w:jc w:val="both"/>
-      </w:pPr>
-    </w:p>
-    <w:p>
-      <w:pPr>
-        <w:jc w:val="both"/>
-      </w:pPr>
-    </w:p>
-    <w:p>
-      <w:pPr>
-        <w:jc w:val="both"/>
-      </w:pPr>
-    </w:p>
-    <w:p>
-      <w:pPr>
-        <w:jc w:val="both"/>
-      </w:pPr>
-    </w:p>
-    <w:p>
-      <w:pPr>
-        <w:jc w:val="both"/>
-      </w:pPr>
-    </w:p>
-    <w:p>
-      <w:pPr>
-        <w:jc w:val="both"/>
-      </w:pPr>
-    </w:p>
-    <w:p>
-      <w:pPr>
-        <w:jc w:val="both"/>
-      </w:pPr>
+        <w:spacing w:after="160" w:line="259" w:lineRule="auto"/>
+        <w:rPr>
+          <w:rFonts w:asciiTheme="majorHAnsi" w:eastAsiaTheme="majorEastAsia" w:hAnsiTheme="majorHAnsi" w:cstheme="majorBidi"/>
+          <w:color w:val="2F5496" w:themeColor="accent1" w:themeShade="BF"/>
+          <w:sz w:val="32"/>
+          <w:szCs w:val="32"/>
+          <w:lang w:val="en-US"/>
+        </w:rPr>
+      </w:pPr>
+      <w:r>
+        <w:rPr>
+          <w:lang w:val="en-US"/>
+        </w:rPr>
+        <w:br w:type="page"/>
+      </w:r>
     </w:p>
     <w:p>
       <w:pPr>
@@ -1587,6 +1569,7 @@
         <w:lastRenderedPageBreak/>
         <w:t>INTRO (</w:t>
       </w:r>
+      <w:proofErr w:type="spellStart"/>
       <w:r>
         <w:rPr>
           <w:lang w:val="en-US"/>
@@ -1597,7 +1580,14 @@
         <w:rPr>
           <w:lang w:val="en-US"/>
         </w:rPr>
-        <w:t>nglish)</w:t>
+        <w:t>nglish</w:t>
+      </w:r>
+      <w:proofErr w:type="spellEnd"/>
+      <w:r>
+        <w:rPr>
+          <w:lang w:val="en-US"/>
+        </w:rPr>
+        <w:t>)</w:t>
       </w:r>
     </w:p>
     <w:p>
@@ -1622,33 +1612,33 @@
           <w:i/>
           <w:lang w:val="en-US"/>
         </w:rPr>
-        <w:t>MEROTrack is a dynamic webapp that allows, thanks to its web-based dashboard, keep track of a cargo vehicle fleet.</w:t>
-      </w:r>
-    </w:p>
-    <w:p>
-      <w:pPr>
-        <w:jc w:val="both"/>
+        <w:t xml:space="preserve">MEROTrack is a dynamic </w:t>
+      </w:r>
+      <w:proofErr w:type="spellStart"/>
+      <w:r>
         <w:rPr>
           <w:i/>
           <w:lang w:val="en-US"/>
         </w:rPr>
-      </w:pPr>
-    </w:p>
-    <w:p>
-      <w:pPr>
-        <w:jc w:val="both"/>
+        <w:t>webapp</w:t>
+      </w:r>
+      <w:proofErr w:type="spellEnd"/>
+      <w:r>
         <w:rPr>
           <w:i/>
           <w:lang w:val="en-US"/>
         </w:rPr>
-      </w:pPr>
-      <w:r>
+        <w:t xml:space="preserve"> that allows, thanks to its web-based dashboard, keep track of a cargo vehicle fleet.</w:t>
+      </w:r>
+    </w:p>
+    <w:p>
+      <w:pPr>
+        <w:jc w:val="both"/>
         <w:rPr>
           <w:i/>
           <w:lang w:val="en-US"/>
         </w:rPr>
-        <w:t>This topic has been chosen because of close to my family transportation is, due to the fact that almost all my entire family works in this field.</w:t>
-      </w:r>
+      </w:pPr>
     </w:p>
     <w:p>
       <w:pPr>
@@ -1658,22 +1648,22 @@
           <w:lang w:val="en-US"/>
         </w:rPr>
       </w:pPr>
-    </w:p>
-    <w:p>
-      <w:pPr>
-        <w:jc w:val="both"/>
+      <w:r>
         <w:rPr>
           <w:i/>
           <w:lang w:val="en-US"/>
         </w:rPr>
-      </w:pPr>
-      <w:r>
+        <w:t>This topic has been chosen because of close to my family transportation is, due to the fact that almost all my entire family works in this field.</w:t>
+      </w:r>
+    </w:p>
+    <w:p>
+      <w:pPr>
+        <w:jc w:val="both"/>
         <w:rPr>
           <w:i/>
           <w:lang w:val="en-US"/>
         </w:rPr>
-        <w:t>It has also been chosen because of how important the transport field is nowadays. No matter the product, everything once it’s produced must be carried around.  From raw materials, which must be delivered to factories; to finished products, which must be delivered to the customer. Even if we don’t usually get to see the backstage, transportation is always behind every single thing we buy and consume.</w:t>
-      </w:r>
+      </w:pPr>
     </w:p>
     <w:p>
       <w:pPr>
@@ -1683,60 +1673,108 @@
           <w:lang w:val="en-US"/>
         </w:rPr>
       </w:pPr>
-    </w:p>
-    <w:p>
-      <w:pPr>
-        <w:jc w:val="both"/>
+      <w:r>
         <w:rPr>
           <w:i/>
           <w:lang w:val="en-US"/>
         </w:rPr>
-      </w:pPr>
-      <w:r>
+        <w:t>It has also been chosen because of how important the transport field is nowadays. No matter the product, everything once it’s produced must be carried around.  From raw materials, which must be delivered to factories; to finished products, which must be delivered to the customer. Even if we don’t usually get to see the backstage, transportation is always behind every single thing we buy and consume.</w:t>
+      </w:r>
+    </w:p>
+    <w:p>
+      <w:pPr>
+        <w:jc w:val="both"/>
         <w:rPr>
           <w:i/>
           <w:lang w:val="en-US"/>
         </w:rPr>
-        <w:t xml:space="preserve">Because of this, one of the first needs that MEROTrack must </w:t>
-      </w:r>
-      <w:r>
+      </w:pPr>
+    </w:p>
+    <w:p>
+      <w:pPr>
+        <w:jc w:val="both"/>
         <w:rPr>
           <w:i/>
           <w:lang w:val="en-US"/>
         </w:rPr>
-        <w:t>fulfill</w:t>
-      </w:r>
+      </w:pPr>
       <w:r>
         <w:rPr>
           <w:i/>
           <w:lang w:val="en-US"/>
         </w:rPr>
-        <w:t>, is the management of trips and deliveries, with special interest in route and delivery optimization, achieving economical and time savings to the deliverer and the deliveree.</w:t>
-      </w:r>
-    </w:p>
-    <w:p>
-      <w:pPr>
-        <w:jc w:val="both"/>
+        <w:t xml:space="preserve">Because of this, one of the first needs that MEROTrack must </w:t>
+      </w:r>
+      <w:r>
         <w:rPr>
           <w:i/>
           <w:lang w:val="en-US"/>
         </w:rPr>
-      </w:pPr>
-    </w:p>
-    <w:p>
-      <w:pPr>
-        <w:jc w:val="both"/>
+        <w:t>fulfill</w:t>
+      </w:r>
+      <w:r>
         <w:rPr>
           <w:i/>
           <w:lang w:val="en-US"/>
         </w:rPr>
-      </w:pPr>
+        <w:t xml:space="preserve">, is the management of trips and deliveries, with special interest in route and delivery optimization, achieving economical and time savings to the deliverer and the </w:t>
+      </w:r>
+      <w:proofErr w:type="spellStart"/>
       <w:r>
         <w:rPr>
           <w:i/>
           <w:lang w:val="en-US"/>
         </w:rPr>
-        <w:t xml:space="preserve">The second, and equally important neccessity </w:t>
+        <w:t>deliveree</w:t>
+      </w:r>
+      <w:proofErr w:type="spellEnd"/>
+      <w:r>
+        <w:rPr>
+          <w:i/>
+          <w:lang w:val="en-US"/>
+        </w:rPr>
+        <w:t>.</w:t>
+      </w:r>
+    </w:p>
+    <w:p>
+      <w:pPr>
+        <w:jc w:val="both"/>
+        <w:rPr>
+          <w:i/>
+          <w:lang w:val="en-US"/>
+        </w:rPr>
+      </w:pPr>
+    </w:p>
+    <w:p>
+      <w:pPr>
+        <w:jc w:val="both"/>
+        <w:rPr>
+          <w:i/>
+          <w:lang w:val="en-US"/>
+        </w:rPr>
+      </w:pPr>
+      <w:r>
+        <w:rPr>
+          <w:i/>
+          <w:lang w:val="en-US"/>
+        </w:rPr>
+        <w:t xml:space="preserve">The second, and equally important </w:t>
+      </w:r>
+      <w:proofErr w:type="spellStart"/>
+      <w:r>
+        <w:rPr>
+          <w:i/>
+          <w:lang w:val="en-US"/>
+        </w:rPr>
+        <w:t>neccessity</w:t>
+      </w:r>
+      <w:proofErr w:type="spellEnd"/>
+      <w:r>
+        <w:rPr>
+          <w:i/>
+          <w:lang w:val="en-US"/>
+        </w:rPr>
+        <w:t xml:space="preserve"> </w:t>
       </w:r>
       <w:r>
         <w:rPr>
@@ -1781,7 +1819,23 @@
           <w:i/>
           <w:lang w:val="en-US"/>
         </w:rPr>
-        <w:t xml:space="preserve"> More common than what it’s usually though, thanks to the integrated geotracker that sends its position in real-time, we can easily recover the stolen goods.</w:t>
+        <w:t xml:space="preserve"> More common than what it’s usually though, thanks to the integrated </w:t>
+      </w:r>
+      <w:proofErr w:type="spellStart"/>
+      <w:r>
+        <w:rPr>
+          <w:i/>
+          <w:lang w:val="en-US"/>
+        </w:rPr>
+        <w:t>geotracker</w:t>
+      </w:r>
+      <w:proofErr w:type="spellEnd"/>
+      <w:r>
+        <w:rPr>
+          <w:i/>
+          <w:lang w:val="en-US"/>
+        </w:rPr>
+        <w:t xml:space="preserve"> that sends its position in real-time, we can easily recover the stolen goods.</w:t>
       </w:r>
     </w:p>
     <w:p>
@@ -1824,142 +1878,21 @@
     </w:p>
     <w:p>
       <w:pPr>
-        <w:pStyle w:val="Prrafodelista"/>
-        <w:jc w:val="both"/>
-        <w:rPr>
-          <w:i/>
+        <w:spacing w:after="160" w:line="259" w:lineRule="auto"/>
+        <w:rPr>
+          <w:rFonts w:asciiTheme="majorHAnsi" w:eastAsiaTheme="majorEastAsia" w:hAnsiTheme="majorHAnsi" w:cstheme="majorBidi"/>
+          <w:color w:val="2F5496" w:themeColor="accent1" w:themeShade="BF"/>
+          <w:sz w:val="32"/>
+          <w:szCs w:val="32"/>
           <w:lang w:val="en-US"/>
         </w:rPr>
       </w:pPr>
-    </w:p>
-    <w:p>
-      <w:pPr>
-        <w:jc w:val="both"/>
-        <w:rPr>
-          <w:i/>
+      <w:r>
+        <w:rPr>
           <w:lang w:val="en-US"/>
         </w:rPr>
-      </w:pPr>
-    </w:p>
-    <w:p>
-      <w:pPr>
-        <w:jc w:val="both"/>
-        <w:rPr>
-          <w:lang w:val="en-US"/>
-        </w:rPr>
-      </w:pPr>
-    </w:p>
-    <w:p>
-      <w:pPr>
-        <w:jc w:val="both"/>
-        <w:rPr>
-          <w:lang w:val="en-US"/>
-        </w:rPr>
-      </w:pPr>
-    </w:p>
-    <w:p>
-      <w:pPr>
-        <w:jc w:val="both"/>
-        <w:rPr>
-          <w:lang w:val="en-US"/>
-        </w:rPr>
-      </w:pPr>
-    </w:p>
-    <w:p>
-      <w:pPr>
-        <w:jc w:val="both"/>
-        <w:rPr>
-          <w:lang w:val="en-US"/>
-        </w:rPr>
-      </w:pPr>
-    </w:p>
-    <w:p>
-      <w:pPr>
-        <w:jc w:val="both"/>
-        <w:rPr>
-          <w:lang w:val="en-US"/>
-        </w:rPr>
-      </w:pPr>
-    </w:p>
-    <w:p>
-      <w:pPr>
-        <w:jc w:val="both"/>
-        <w:rPr>
-          <w:lang w:val="en-US"/>
-        </w:rPr>
-      </w:pPr>
-    </w:p>
-    <w:p>
-      <w:pPr>
-        <w:jc w:val="both"/>
-        <w:rPr>
-          <w:lang w:val="en-US"/>
-        </w:rPr>
-      </w:pPr>
-    </w:p>
-    <w:p>
-      <w:pPr>
-        <w:jc w:val="both"/>
-        <w:rPr>
-          <w:lang w:val="en-US"/>
-        </w:rPr>
-      </w:pPr>
-    </w:p>
-    <w:p>
-      <w:pPr>
-        <w:jc w:val="both"/>
-        <w:rPr>
-          <w:lang w:val="en-US"/>
-        </w:rPr>
-      </w:pPr>
-    </w:p>
-    <w:p>
-      <w:pPr>
-        <w:jc w:val="both"/>
-        <w:rPr>
-          <w:lang w:val="en-US"/>
-        </w:rPr>
-      </w:pPr>
-    </w:p>
-    <w:p>
-      <w:pPr>
-        <w:jc w:val="both"/>
-        <w:rPr>
-          <w:lang w:val="en-US"/>
-        </w:rPr>
-      </w:pPr>
-    </w:p>
-    <w:p>
-      <w:pPr>
-        <w:jc w:val="both"/>
-        <w:rPr>
-          <w:lang w:val="en-US"/>
-        </w:rPr>
-      </w:pPr>
-    </w:p>
-    <w:p>
-      <w:pPr>
-        <w:jc w:val="both"/>
-        <w:rPr>
-          <w:lang w:val="en-US"/>
-        </w:rPr>
-      </w:pPr>
-    </w:p>
-    <w:p>
-      <w:pPr>
-        <w:jc w:val="both"/>
-        <w:rPr>
-          <w:lang w:val="en-US"/>
-        </w:rPr>
-      </w:pPr>
-    </w:p>
-    <w:p>
-      <w:pPr>
-        <w:jc w:val="both"/>
-        <w:rPr>
-          <w:lang w:val="en-US"/>
-        </w:rPr>
-      </w:pPr>
+        <w:br w:type="page"/>
+      </w:r>
     </w:p>
     <w:p>
       <w:pPr>
@@ -1996,12 +1929,14 @@
       <w:r>
         <w:t xml:space="preserve">El módulo hardware encargado de la geolocalización de los vehículos, el rastreador GPS, está compuesto de una controladora programable Arduino modelo UNO v3, al cual se ha acoplado una </w:t>
       </w:r>
+      <w:proofErr w:type="spellStart"/>
       <w:r>
         <w:rPr>
           <w:i/>
         </w:rPr>
         <w:t>shield</w:t>
       </w:r>
+      <w:proofErr w:type="spellEnd"/>
       <w:r>
         <w:rPr>
           <w:i/>
@@ -2009,8 +1944,13 @@
         <w:t xml:space="preserve"> </w:t>
       </w:r>
       <w:r>
-        <w:t>marca DFRobot</w:t>
-      </w:r>
+        <w:t xml:space="preserve">marca </w:t>
+      </w:r>
+      <w:proofErr w:type="spellStart"/>
+      <w:r>
+        <w:t>DFRobot</w:t>
+      </w:r>
+      <w:proofErr w:type="spellEnd"/>
       <w:r>
         <w:rPr>
           <w:i/>
@@ -2064,8 +2004,13 @@
         </w:numPr>
         <w:jc w:val="both"/>
       </w:pPr>
-      <w:r>
-        <w:t>Mapbox como proveedor externo de servicios de mapas</w:t>
+      <w:proofErr w:type="spellStart"/>
+      <w:r>
+        <w:t>Mapbox</w:t>
+      </w:r>
+      <w:proofErr w:type="spellEnd"/>
+      <w:r>
+        <w:t xml:space="preserve"> como proveedor externo de servicios de mapas</w:t>
       </w:r>
     </w:p>
     <w:p>
@@ -2129,7 +2074,15 @@
         <w:jc w:val="both"/>
       </w:pPr>
       <w:r>
-        <w:t xml:space="preserve">Spring Initializr para </w:t>
+        <w:t xml:space="preserve">Spring </w:t>
+      </w:r>
+      <w:proofErr w:type="spellStart"/>
+      <w:r>
+        <w:t>Initializr</w:t>
+      </w:r>
+      <w:proofErr w:type="spellEnd"/>
+      <w:r>
+        <w:t xml:space="preserve"> para </w:t>
       </w:r>
       <w:r>
         <w:t>la inicialización del proyecto backend</w:t>
@@ -2180,7 +2133,15 @@
         <w:t>Spring Security</w:t>
       </w:r>
       <w:r>
-        <w:t xml:space="preserve"> para la securización del API</w:t>
+        <w:t xml:space="preserve"> para la </w:t>
+      </w:r>
+      <w:proofErr w:type="spellStart"/>
+      <w:r>
+        <w:t>securización</w:t>
+      </w:r>
+      <w:proofErr w:type="spellEnd"/>
+      <w:r>
+        <w:t xml:space="preserve"> del API</w:t>
       </w:r>
     </w:p>
     <w:p>
@@ -2205,8 +2166,13 @@
         </w:numPr>
         <w:jc w:val="both"/>
       </w:pPr>
-      <w:r>
-        <w:t>Gradle para gestión de dependencias Java</w:t>
+      <w:proofErr w:type="spellStart"/>
+      <w:r>
+        <w:t>Gradle</w:t>
+      </w:r>
+      <w:proofErr w:type="spellEnd"/>
+      <w:r>
+        <w:t xml:space="preserve"> para gestión de dependencias Java</w:t>
       </w:r>
     </w:p>
     <w:p>
@@ -2281,8 +2247,13 @@
         <w:t>Nebular</w:t>
       </w:r>
       <w:r>
-        <w:t>, componentes basados en bootstrap</w:t>
-      </w:r>
+        <w:t xml:space="preserve">, componentes basados en </w:t>
+      </w:r>
+      <w:proofErr w:type="spellStart"/>
+      <w:r>
+        <w:t>bootstrap</w:t>
+      </w:r>
+      <w:proofErr w:type="spellEnd"/>
     </w:p>
     <w:p>
       <w:pPr>
@@ -2293,9 +2264,11 @@
         </w:numPr>
         <w:jc w:val="both"/>
       </w:pPr>
+      <w:proofErr w:type="spellStart"/>
       <w:r>
         <w:t>Ngx-Admin</w:t>
       </w:r>
+      <w:proofErr w:type="spellEnd"/>
       <w:r>
         <w:t xml:space="preserve"> como principal plantilla de diseño e interfaz</w:t>
       </w:r>
@@ -2309,8 +2282,13 @@
         </w:numPr>
         <w:jc w:val="both"/>
       </w:pPr>
-      <w:r>
-        <w:t>PrimeNG, algunos componentes</w:t>
+      <w:proofErr w:type="spellStart"/>
+      <w:r>
+        <w:t>PrimeNG</w:t>
+      </w:r>
+      <w:proofErr w:type="spellEnd"/>
+      <w:r>
+        <w:t>, algunos componentes</w:t>
       </w:r>
     </w:p>
     <w:p>
@@ -2322,8 +2300,13 @@
         </w:numPr>
         <w:jc w:val="both"/>
       </w:pPr>
-      <w:r>
-        <w:t>Leaflet como componente para visualización de mapas</w:t>
+      <w:proofErr w:type="spellStart"/>
+      <w:r>
+        <w:t>Leaflet</w:t>
+      </w:r>
+      <w:proofErr w:type="spellEnd"/>
+      <w:r>
+        <w:t xml:space="preserve"> como componente para visualización de mapas</w:t>
       </w:r>
     </w:p>
     <w:p>
@@ -2335,8 +2318,21 @@
         </w:numPr>
         <w:jc w:val="both"/>
       </w:pPr>
-      <w:r>
-        <w:t>Leaflet Routing Machine</w:t>
+      <w:proofErr w:type="spellStart"/>
+      <w:r>
+        <w:t>Leaflet</w:t>
+      </w:r>
+      <w:proofErr w:type="spellEnd"/>
+      <w:r>
+        <w:t xml:space="preserve"> </w:t>
+      </w:r>
+      <w:proofErr w:type="spellStart"/>
+      <w:r>
+        <w:t>Routing</w:t>
+      </w:r>
+      <w:proofErr w:type="spellEnd"/>
+      <w:r>
+        <w:t xml:space="preserve"> Machine</w:t>
       </w:r>
     </w:p>
     <w:p>
@@ -2348,29 +2344,27 @@
         </w:numPr>
         <w:jc w:val="both"/>
       </w:pPr>
-      <w:r>
-        <w:t>Leaflet Control Geocoder</w:t>
-      </w:r>
-    </w:p>
-    <w:p>
-      <w:pPr>
-        <w:jc w:val="both"/>
-      </w:pPr>
-    </w:p>
-    <w:p>
-      <w:pPr>
-        <w:jc w:val="both"/>
-      </w:pPr>
-    </w:p>
-    <w:p>
-      <w:pPr>
-        <w:jc w:val="both"/>
-      </w:pPr>
-    </w:p>
-    <w:p>
-      <w:pPr>
-        <w:jc w:val="both"/>
-      </w:pPr>
+      <w:proofErr w:type="spellStart"/>
+      <w:r>
+        <w:t>Leaflet</w:t>
+      </w:r>
+      <w:proofErr w:type="spellEnd"/>
+      <w:r>
+        <w:t xml:space="preserve"> Control </w:t>
+      </w:r>
+      <w:proofErr w:type="spellStart"/>
+      <w:r>
+        <w:t>Geocoder</w:t>
+      </w:r>
+      <w:proofErr w:type="spellEnd"/>
+    </w:p>
+    <w:p>
+      <w:pPr>
+        <w:spacing w:after="160" w:line="259" w:lineRule="auto"/>
+      </w:pPr>
+      <w:r>
+        <w:br w:type="page"/>
+      </w:r>
     </w:p>
     <w:p>
       <w:pPr>
@@ -2378,7 +2372,15 @@
       </w:pPr>
       <w:r>
         <w:lastRenderedPageBreak/>
-        <w:t>Los entornos y utlidades de desarrollo empleadas son, principalmente:</w:t>
+        <w:t xml:space="preserve">Los entornos y </w:t>
+      </w:r>
+      <w:proofErr w:type="spellStart"/>
+      <w:r>
+        <w:t>utlidades</w:t>
+      </w:r>
+      <w:proofErr w:type="spellEnd"/>
+      <w:r>
+        <w:t xml:space="preserve"> de desarrollo empleadas son, principalmente:</w:t>
       </w:r>
     </w:p>
     <w:p>
@@ -2424,9 +2426,11 @@
         </w:numPr>
         <w:jc w:val="both"/>
       </w:pPr>
+      <w:proofErr w:type="spellStart"/>
       <w:r>
         <w:t>VSCode</w:t>
       </w:r>
+      <w:proofErr w:type="spellEnd"/>
     </w:p>
     <w:p>
       <w:pPr>
@@ -2463,9 +2467,11 @@
         </w:numPr>
         <w:jc w:val="both"/>
       </w:pPr>
+      <w:proofErr w:type="spellStart"/>
       <w:r>
         <w:t>Postman</w:t>
       </w:r>
+      <w:proofErr w:type="spellEnd"/>
     </w:p>
     <w:p>
       <w:pPr>
@@ -2476,9 +2482,11 @@
         </w:numPr>
         <w:jc w:val="both"/>
       </w:pPr>
+      <w:proofErr w:type="spellStart"/>
       <w:r>
         <w:t>PgAdmin</w:t>
       </w:r>
+      <w:proofErr w:type="spellEnd"/>
     </w:p>
     <w:p>
       <w:pPr>
@@ -2535,106 +2543,75 @@
         <w:jc w:val="both"/>
       </w:pPr>
       <w:r>
-        <w:t>El resto de materiales estaban ya comprados antes del inicio del desarrollo. El portátil (~1000€ aprox), la arduino (~40€), y la shield SIM908 (~90€ en el momento de su compra, ahora 40€)</w:t>
-      </w:r>
-    </w:p>
-    <w:p>
-      <w:pPr>
-        <w:jc w:val="both"/>
-      </w:pPr>
-    </w:p>
-    <w:p>
-      <w:pPr>
-        <w:jc w:val="both"/>
-      </w:pPr>
-      <w:r>
-        <w:t>Los servicios de mapas son provistos por Mapbox; sin embargo, debido a que no se ha alcanzado el límite mensual de consultas, no ha supuesto ningún coste.</w:t>
-      </w:r>
-    </w:p>
-    <w:p>
-      <w:pPr>
-        <w:jc w:val="both"/>
-      </w:pPr>
-    </w:p>
-    <w:p>
-      <w:pPr>
-        <w:jc w:val="both"/>
-      </w:pPr>
+        <w:t xml:space="preserve">El resto de materiales estaban ya comprados antes del inicio del desarrollo. El portátil (~1000€ </w:t>
+      </w:r>
+      <w:proofErr w:type="spellStart"/>
+      <w:r>
+        <w:t>aprox</w:t>
+      </w:r>
+      <w:proofErr w:type="spellEnd"/>
+      <w:r>
+        <w:t xml:space="preserve">), la </w:t>
+      </w:r>
+      <w:proofErr w:type="spellStart"/>
+      <w:r>
+        <w:t>arduino</w:t>
+      </w:r>
+      <w:proofErr w:type="spellEnd"/>
+      <w:r>
+        <w:t xml:space="preserve"> (~40€), y la </w:t>
+      </w:r>
+      <w:proofErr w:type="spellStart"/>
+      <w:r>
+        <w:t>shield</w:t>
+      </w:r>
+      <w:proofErr w:type="spellEnd"/>
+      <w:r>
+        <w:t xml:space="preserve"> SIM908 (~90€ en el momento de su compra, ahora 40€)</w:t>
+      </w:r>
+    </w:p>
+    <w:p>
+      <w:pPr>
+        <w:jc w:val="both"/>
+      </w:pPr>
+    </w:p>
+    <w:p>
+      <w:pPr>
+        <w:jc w:val="both"/>
+      </w:pPr>
+      <w:r>
+        <w:t xml:space="preserve">Los servicios de mapas son provistos por </w:t>
+      </w:r>
+      <w:proofErr w:type="spellStart"/>
+      <w:r>
+        <w:t>Mapbox</w:t>
+      </w:r>
+      <w:proofErr w:type="spellEnd"/>
+      <w:r>
+        <w:t>; sin embargo, debido a que no se ha alcanzado el límite mensual de consultas, no ha supuesto ningún coste.</w:t>
+      </w:r>
+    </w:p>
+    <w:p>
+      <w:pPr>
+        <w:spacing w:after="160" w:line="259" w:lineRule="auto"/>
+        <w:rPr>
+          <w:rFonts w:asciiTheme="majorHAnsi" w:eastAsiaTheme="majorEastAsia" w:hAnsiTheme="majorHAnsi" w:cstheme="majorBidi"/>
+          <w:color w:val="2F5496" w:themeColor="accent1" w:themeShade="BF"/>
+          <w:sz w:val="32"/>
+          <w:szCs w:val="32"/>
+        </w:rPr>
+      </w:pPr>
+      <w:r>
+        <w:br w:type="page"/>
+      </w:r>
     </w:p>
     <w:p>
       <w:pPr>
         <w:pStyle w:val="Ttulo1"/>
         <w:jc w:val="both"/>
       </w:pPr>
-    </w:p>
-    <w:p>
-      <w:pPr>
-        <w:jc w:val="both"/>
-      </w:pPr>
-    </w:p>
-    <w:p>
-      <w:pPr>
-        <w:jc w:val="both"/>
-      </w:pPr>
-    </w:p>
-    <w:p>
-      <w:pPr>
-        <w:pStyle w:val="Ttulo1"/>
-        <w:jc w:val="both"/>
-      </w:pPr>
-    </w:p>
-    <w:p>
-      <w:pPr>
-        <w:pStyle w:val="Ttulo1"/>
-        <w:jc w:val="both"/>
-      </w:pPr>
-    </w:p>
-    <w:p>
-      <w:pPr>
-        <w:pStyle w:val="Ttulo1"/>
-        <w:jc w:val="both"/>
-      </w:pPr>
-    </w:p>
-    <w:p>
-      <w:pPr>
-        <w:pStyle w:val="Ttulo1"/>
-        <w:jc w:val="both"/>
-      </w:pPr>
-    </w:p>
-    <w:p>
-      <w:pPr>
-        <w:pStyle w:val="Ttulo1"/>
-        <w:jc w:val="both"/>
-      </w:pPr>
-    </w:p>
-    <w:p>
-      <w:pPr>
-        <w:pStyle w:val="Ttulo1"/>
-        <w:jc w:val="both"/>
-      </w:pPr>
-    </w:p>
-    <w:p>
-      <w:pPr>
-        <w:jc w:val="both"/>
-      </w:pPr>
-    </w:p>
-    <w:p>
-      <w:pPr>
-        <w:jc w:val="both"/>
-      </w:pPr>
-    </w:p>
-    <w:p>
-      <w:pPr>
-        <w:pStyle w:val="Ttulo1"/>
-        <w:jc w:val="both"/>
-      </w:pPr>
-    </w:p>
-    <w:p>
-      <w:pPr>
-        <w:pStyle w:val="Ttulo1"/>
-        <w:jc w:val="both"/>
-      </w:pPr>
-      <w:r>
+      <w:r>
+        <w:lastRenderedPageBreak/>
         <w:t>FASES Y SECUENCIACIÓN DE LAS ACTIVIDADES DEL PROYECTO</w:t>
       </w:r>
     </w:p>
@@ -2713,7 +2690,15 @@
         <w:jc w:val="both"/>
       </w:pPr>
       <w:r>
-        <w:t xml:space="preserve">Existen dos principales roles de uso, siendo el ‘Super admin’ el administrador total del sistema, que será el único que tenga acceso (directamente de la BD) a los identificadores privados y públicos de cada vehículo almacenado en la BD. Cabe destacar </w:t>
+        <w:t xml:space="preserve">Existen dos principales roles de uso, siendo el ‘Super </w:t>
+      </w:r>
+      <w:proofErr w:type="spellStart"/>
+      <w:r>
+        <w:t>admin</w:t>
+      </w:r>
+      <w:proofErr w:type="spellEnd"/>
+      <w:r>
+        <w:t xml:space="preserve">’ el administrador total del sistema, que será el único que tenga acceso (directamente de la BD) a los identificadores privados y públicos de cada vehículo almacenado en la BD. Cabe destacar </w:t>
       </w:r>
       <w:r>
         <w:t>que,</w:t>
@@ -2762,18 +2747,17 @@
     </w:p>
     <w:p>
       <w:pPr>
-        <w:jc w:val="both"/>
-      </w:pPr>
-    </w:p>
-    <w:p>
-      <w:pPr>
-        <w:jc w:val="both"/>
-      </w:pPr>
-    </w:p>
-    <w:p>
-      <w:pPr>
-        <w:jc w:val="both"/>
-      </w:pPr>
+        <w:spacing w:after="160" w:line="259" w:lineRule="auto"/>
+        <w:rPr>
+          <w:rFonts w:asciiTheme="majorHAnsi" w:eastAsiaTheme="majorEastAsia" w:hAnsiTheme="majorHAnsi" w:cstheme="majorBidi"/>
+          <w:color w:val="2F5496" w:themeColor="accent1" w:themeShade="BF"/>
+          <w:sz w:val="26"/>
+          <w:szCs w:val="26"/>
+        </w:rPr>
+      </w:pPr>
+      <w:r>
+        <w:br w:type="page"/>
+      </w:r>
     </w:p>
     <w:p>
       <w:pPr>
@@ -2873,7 +2857,23 @@
         <w:jc w:val="both"/>
       </w:pPr>
       <w:r>
-        <w:t xml:space="preserve">Los componentes a su vez implementan Templates, Styles, y pueden implementar a su vez </w:t>
+        <w:t xml:space="preserve">Los componentes a su vez implementan </w:t>
+      </w:r>
+      <w:proofErr w:type="spellStart"/>
+      <w:r>
+        <w:t>Templates</w:t>
+      </w:r>
+      <w:proofErr w:type="spellEnd"/>
+      <w:r>
+        <w:t xml:space="preserve">, </w:t>
+      </w:r>
+      <w:proofErr w:type="spellStart"/>
+      <w:r>
+        <w:t>Styles</w:t>
+      </w:r>
+      <w:proofErr w:type="spellEnd"/>
+      <w:r>
+        <w:t xml:space="preserve">, y pueden implementar a su vez </w:t>
       </w:r>
       <w:r>
         <w:t>D</w:t>
@@ -2895,7 +2895,15 @@
         <w:t>Además de eso</w:t>
       </w:r>
       <w:r>
-        <w:t xml:space="preserve">, un componente puede estar formado por varios archivos: su código, su template </w:t>
+        <w:t xml:space="preserve">, un componente puede estar formado por varios archivos: su código, su </w:t>
+      </w:r>
+      <w:proofErr w:type="spellStart"/>
+      <w:r>
+        <w:t>template</w:t>
+      </w:r>
+      <w:proofErr w:type="spellEnd"/>
+      <w:r>
+        <w:t xml:space="preserve"> </w:t>
       </w:r>
       <w:r>
         <w:t>HTML</w:t>
@@ -2914,10 +2922,42 @@
         <w:jc w:val="both"/>
       </w:pPr>
       <w:r>
-        <w:t>Angular no sigue una metodología de programación que de pie a un Diagrama UML, debido a su complejidad, el hecho de que puede hacer uso de infinidad de librerías y componentes de terceros (en este proyecto se ha usado Nebular, PrimeNg y Leaflet) y el hecho de que much</w:t>
-      </w:r>
-      <w:r>
-        <w:t>os de los componentes son inyectados directamente con clases propias de Angular como el HTTPClient, por poner un ejemplo.</w:t>
+        <w:t xml:space="preserve">Angular no sigue una metodología de programación que </w:t>
+      </w:r>
+      <w:proofErr w:type="spellStart"/>
+      <w:r>
+        <w:t>de</w:t>
+      </w:r>
+      <w:proofErr w:type="spellEnd"/>
+      <w:r>
+        <w:t xml:space="preserve"> pie a un Diagrama UML, debido a su complejidad, el hecho de que puede hacer uso de infinidad de librerías y componentes de terceros (en este proyecto se ha usado Nebular, </w:t>
+      </w:r>
+      <w:proofErr w:type="spellStart"/>
+      <w:r>
+        <w:t>PrimeNg</w:t>
+      </w:r>
+      <w:proofErr w:type="spellEnd"/>
+      <w:r>
+        <w:t xml:space="preserve"> y </w:t>
+      </w:r>
+      <w:proofErr w:type="spellStart"/>
+      <w:r>
+        <w:t>Leaflet</w:t>
+      </w:r>
+      <w:proofErr w:type="spellEnd"/>
+      <w:r>
+        <w:t>) y el hecho de que much</w:t>
+      </w:r>
+      <w:r>
+        <w:t xml:space="preserve">os de los componentes son inyectados directamente con clases propias de Angular como el </w:t>
+      </w:r>
+      <w:proofErr w:type="spellStart"/>
+      <w:r>
+        <w:t>HTTPClient</w:t>
+      </w:r>
+      <w:proofErr w:type="spellEnd"/>
+      <w:r>
+        <w:t>, por poner un ejemplo.</w:t>
       </w:r>
     </w:p>
     <w:p>
@@ -2949,7 +2989,15 @@
         <w:jc w:val="both"/>
       </w:pPr>
       <w:r>
-        <w:t>Spring, pese a ser un framework de Java, tampoco hace un uso ‘tradicional’ de las clases. Gracias a las anotaciones</w:t>
+        <w:t xml:space="preserve">Spring, pese a ser un </w:t>
+      </w:r>
+      <w:proofErr w:type="spellStart"/>
+      <w:r>
+        <w:t>framework</w:t>
+      </w:r>
+      <w:proofErr w:type="spellEnd"/>
+      <w:r>
+        <w:t xml:space="preserve"> de Java, tampoco hace un uso ‘tradicional’ de las clases. Gracias a las anotaciones</w:t>
       </w:r>
       <w:r>
         <w:t xml:space="preserve"> (Java 1.5+)</w:t>
@@ -3020,8 +3068,13 @@
         </w:numPr>
         <w:jc w:val="both"/>
       </w:pPr>
-      <w:r>
-        <w:t>Controllers: Para operaciones específicas, sobrescriben algunas rutas REST.</w:t>
+      <w:proofErr w:type="spellStart"/>
+      <w:r>
+        <w:t>Controllers</w:t>
+      </w:r>
+      <w:proofErr w:type="spellEnd"/>
+      <w:r>
+        <w:t>: Para operaciones específicas, sobrescriben algunas rutas REST.</w:t>
       </w:r>
     </w:p>
     <w:p>
@@ -3033,8 +3086,13 @@
         </w:numPr>
         <w:jc w:val="both"/>
       </w:pPr>
-      <w:r>
-        <w:t>Specifications: Contienen filtros de búsqueda para las consultas a la BD.</w:t>
+      <w:proofErr w:type="spellStart"/>
+      <w:r>
+        <w:t>Specifications</w:t>
+      </w:r>
+      <w:proofErr w:type="spellEnd"/>
+      <w:r>
+        <w:t>: Contienen filtros de búsqueda para las consultas a la BD.</w:t>
       </w:r>
     </w:p>
     <w:p>
@@ -3087,13 +3145,17 @@
     </w:p>
     <w:p>
       <w:pPr>
-        <w:jc w:val="both"/>
-      </w:pPr>
-    </w:p>
-    <w:p>
-      <w:pPr>
-        <w:jc w:val="both"/>
-      </w:pPr>
+        <w:spacing w:after="160" w:line="259" w:lineRule="auto"/>
+        <w:rPr>
+          <w:rFonts w:asciiTheme="majorHAnsi" w:eastAsiaTheme="majorEastAsia" w:hAnsiTheme="majorHAnsi" w:cstheme="majorBidi"/>
+          <w:color w:val="2F5496" w:themeColor="accent1" w:themeShade="BF"/>
+          <w:sz w:val="26"/>
+          <w:szCs w:val="26"/>
+        </w:rPr>
+      </w:pPr>
+      <w:r>
+        <w:br w:type="page"/>
+      </w:r>
     </w:p>
     <w:p>
       <w:pPr>
@@ -3104,28 +3166,73 @@
         <w:t>DIAGRAMA</w:t>
       </w:r>
       <w:r>
-        <w:t xml:space="preserve"> E/R  DE LA BASE DE DATOS</w:t>
+        <w:t xml:space="preserve"> E/</w:t>
+      </w:r>
+      <w:proofErr w:type="gramStart"/>
+      <w:r>
+        <w:t>R  DE</w:t>
+      </w:r>
+      <w:proofErr w:type="gramEnd"/>
+      <w:r>
+        <w:t xml:space="preserve"> LA BASE DE DATOS</w:t>
       </w:r>
     </w:p>
     <w:p/>
-    <w:p/>
-    <w:p/>
-    <w:p/>
-    <w:p/>
-    <w:p/>
-    <w:p/>
-    <w:p/>
-    <w:p/>
-    <w:p/>
-    <w:p/>
-    <w:p/>
-    <w:p/>
-    <w:p/>
-    <w:p/>
-    <w:p/>
-    <w:p/>
-    <w:p/>
-    <w:p/>
+    <w:p>
+      <w:r>
+        <w:rPr>
+          <w:noProof/>
+        </w:rPr>
+        <w:drawing>
+          <wp:inline distT="0" distB="0" distL="0" distR="0" wp14:anchorId="71151888" wp14:editId="2600421C">
+            <wp:extent cx="5934075" cy="3286125"/>
+            <wp:effectExtent l="0" t="0" r="9525" b="9525"/>
+            <wp:docPr id="1" name="Imagen 1"/>
+            <wp:cNvGraphicFramePr>
+              <a:graphicFrameLocks xmlns:a="http://schemas.openxmlformats.org/drawingml/2006/main" noChangeAspect="1"/>
+            </wp:cNvGraphicFramePr>
+            <a:graphic xmlns:a="http://schemas.openxmlformats.org/drawingml/2006/main">
+              <a:graphicData uri="http://schemas.openxmlformats.org/drawingml/2006/picture">
+                <pic:pic xmlns:pic="http://schemas.openxmlformats.org/drawingml/2006/picture">
+                  <pic:nvPicPr>
+                    <pic:cNvPr id="0" name="Picture 8"/>
+                    <pic:cNvPicPr>
+                      <a:picLocks noChangeAspect="1" noChangeArrowheads="1"/>
+                    </pic:cNvPicPr>
+                  </pic:nvPicPr>
+                  <pic:blipFill>
+                    <a:blip r:embed="rId10">
+                      <a:extLst>
+                        <a:ext uri="{28A0092B-C50C-407E-A947-70E740481C1C}">
+                          <a14:useLocalDpi xmlns:a14="http://schemas.microsoft.com/office/drawing/2010/main" val="0"/>
+                        </a:ext>
+                      </a:extLst>
+                    </a:blip>
+                    <a:srcRect/>
+                    <a:stretch>
+                      <a:fillRect/>
+                    </a:stretch>
+                  </pic:blipFill>
+                  <pic:spPr bwMode="auto">
+                    <a:xfrm>
+                      <a:off x="0" y="0"/>
+                      <a:ext cx="5934075" cy="3286125"/>
+                    </a:xfrm>
+                    <a:prstGeom prst="rect">
+                      <a:avLst/>
+                    </a:prstGeom>
+                    <a:noFill/>
+                    <a:ln>
+                      <a:noFill/>
+                    </a:ln>
+                  </pic:spPr>
+                </pic:pic>
+              </a:graphicData>
+            </a:graphic>
+          </wp:inline>
+        </w:drawing>
+      </w:r>
+    </w:p>
     <w:p/>
     <w:p/>
     <w:p/>
@@ -3207,77 +3314,6 @@
                 <pic:pic xmlns:pic="http://schemas.openxmlformats.org/drawingml/2006/picture">
                   <pic:nvPicPr>
                     <pic:cNvPr id="29" name="Captura de pantalla (4).png"/>
-                    <pic:cNvPicPr/>
-                  </pic:nvPicPr>
-                  <pic:blipFill>
-                    <a:blip r:embed="rId10" cstate="print">
-                      <a:extLst>
-                        <a:ext uri="{28A0092B-C50C-407E-A947-70E740481C1C}">
-                          <a14:useLocalDpi xmlns:a14="http://schemas.microsoft.com/office/drawing/2010/main" val="0"/>
-                        </a:ext>
-                      </a:extLst>
-                    </a:blip>
-                    <a:stretch>
-                      <a:fillRect/>
-                    </a:stretch>
-                  </pic:blipFill>
-                  <pic:spPr>
-                    <a:xfrm>
-                      <a:off x="0" y="0"/>
-                      <a:ext cx="5760720" cy="3240405"/>
-                    </a:xfrm>
-                    <a:prstGeom prst="rect">
-                      <a:avLst/>
-                    </a:prstGeom>
-                  </pic:spPr>
-                </pic:pic>
-              </a:graphicData>
-            </a:graphic>
-          </wp:inline>
-        </w:drawing>
-      </w:r>
-    </w:p>
-    <w:p/>
-    <w:p>
-      <w:pPr>
-        <w:jc w:val="both"/>
-      </w:pPr>
-      <w:r>
-        <w:rPr>
-          <w:b/>
-        </w:rPr>
-        <w:lastRenderedPageBreak/>
-        <w:t>PANEL DE POSICIONES:</w:t>
-      </w:r>
-      <w:r>
-        <w:t xml:space="preserve"> </w:t>
-      </w:r>
-      <w:r>
-        <w:t>En la modalidad ‘Toda la flota’ permite visualizar a tiempo real la última posición conocida de todos aquellos vehículos que tengan posiciones registradas. Indica también por colores el nivel de tráfico actual en las calles</w:t>
-      </w:r>
-      <w:r>
-        <w:t>, así como la velocidad que llevaba el vehículo en ese momento.</w:t>
-      </w:r>
-    </w:p>
-    <w:p/>
-    <w:p>
-      <w:r>
-        <w:rPr>
-          <w:noProof/>
-        </w:rPr>
-        <w:drawing>
-          <wp:inline distT="0" distB="0" distL="0" distR="0" wp14:anchorId="4B5DD751" wp14:editId="605B257A">
-            <wp:extent cx="5760720" cy="3240405"/>
-            <wp:effectExtent l="0" t="0" r="0" b="0"/>
-            <wp:docPr id="42" name="Imagen 42"/>
-            <wp:cNvGraphicFramePr>
-              <a:graphicFrameLocks xmlns:a="http://schemas.openxmlformats.org/drawingml/2006/main" noChangeAspect="1"/>
-            </wp:cNvGraphicFramePr>
-            <a:graphic xmlns:a="http://schemas.openxmlformats.org/drawingml/2006/main">
-              <a:graphicData uri="http://schemas.openxmlformats.org/drawingml/2006/picture">
-                <pic:pic xmlns:pic="http://schemas.openxmlformats.org/drawingml/2006/picture">
-                  <pic:nvPicPr>
-                    <pic:cNvPr id="42" name="Captura de pantalla (6).png"/>
                     <pic:cNvPicPr/>
                   </pic:nvPicPr>
                   <pic:blipFill>
@@ -3308,27 +3344,46 @@
         </w:drawing>
       </w:r>
     </w:p>
+    <w:p>
+      <w:pPr>
+        <w:spacing w:after="160" w:line="259" w:lineRule="auto"/>
+      </w:pPr>
+      <w:r>
+        <w:br w:type="page"/>
+      </w:r>
+    </w:p>
+    <w:p>
+      <w:pPr>
+        <w:jc w:val="both"/>
+      </w:pPr>
+      <w:r>
+        <w:rPr>
+          <w:b/>
+        </w:rPr>
+        <w:lastRenderedPageBreak/>
+        <w:t>PANEL DE POSICIONES:</w:t>
+      </w:r>
+      <w:r>
+        <w:t xml:space="preserve"> </w:t>
+      </w:r>
+      <w:r>
+        <w:t>En la modalidad ‘Toda la flota’ permite visualizar a tiempo real la última posición conocida de todos aquellos vehículos que tengan posiciones registradas. Indica también por colores el nivel de tráfico actual en las calles</w:t>
+      </w:r>
+      <w:r>
+        <w:t>, así como la velocidad que llevaba el vehículo en ese momento.</w:t>
+      </w:r>
+    </w:p>
     <w:p/>
-    <w:p/>
-    <w:p>
-      <w:pPr>
-        <w:jc w:val="both"/>
-      </w:pPr>
-      <w:r>
-        <w:t>En la modalidad ‘histórico 1 vehículo’, permite hacer una búsqueda por vehículo y rango de fechas, mostrando las posiciones del vehículo elegido durante el período seleccionado, mostrando una línea con la ruta más probable que haya tomado el vehículo.</w:t>
-      </w:r>
-    </w:p>
-    <w:p/>
     <w:p>
       <w:r>
         <w:rPr>
           <w:noProof/>
         </w:rPr>
         <w:drawing>
-          <wp:inline distT="0" distB="0" distL="0" distR="0" wp14:anchorId="6965EABD" wp14:editId="78A49D34">
+          <wp:inline distT="0" distB="0" distL="0" distR="0" wp14:anchorId="4B5DD751" wp14:editId="605B257A">
             <wp:extent cx="5760720" cy="3240405"/>
             <wp:effectExtent l="0" t="0" r="0" b="0"/>
-            <wp:docPr id="43" name="Imagen 43"/>
+            <wp:docPr id="42" name="Imagen 42"/>
             <wp:cNvGraphicFramePr>
               <a:graphicFrameLocks xmlns:a="http://schemas.openxmlformats.org/drawingml/2006/main" noChangeAspect="1"/>
             </wp:cNvGraphicFramePr>
@@ -3336,7 +3391,7 @@
               <a:graphicData uri="http://schemas.openxmlformats.org/drawingml/2006/picture">
                 <pic:pic xmlns:pic="http://schemas.openxmlformats.org/drawingml/2006/picture">
                   <pic:nvPicPr>
-                    <pic:cNvPr id="43" name="Captura de pantalla (8).png"/>
+                    <pic:cNvPr id="42" name="Captura de pantalla (6).png"/>
                     <pic:cNvPicPr/>
                   </pic:nvPicPr>
                   <pic:blipFill>
@@ -3368,38 +3423,26 @@
       </w:r>
     </w:p>
     <w:p/>
-    <w:p>
-      <w:pPr>
-        <w:jc w:val="both"/>
-      </w:pPr>
-      <w:r>
-        <w:rPr>
-          <w:b/>
-        </w:rPr>
-        <w:lastRenderedPageBreak/>
-        <w:t>PANEL DE VIAJES:</w:t>
-      </w:r>
-      <w:r>
-        <w:rPr>
-          <w:b/>
-        </w:rPr>
-        <w:t xml:space="preserve"> </w:t>
-      </w:r>
-      <w:r>
-        <w:t>Muestra un listado con los viajes realizados o a realizar. La tabla se puede ordenar o filtrar por los campos de vehículo o de concepto. Se pueden borrar viajes. Al hacer click en una de las filas o en el botón ‘+’ (nuevo), se abre el panel de edición de viaje.</w:t>
-      </w:r>
-    </w:p>
     <w:p/>
     <w:p>
+      <w:pPr>
+        <w:jc w:val="both"/>
+      </w:pPr>
+      <w:r>
+        <w:t>En la modalidad ‘histórico 1 vehículo’, permite hacer una búsqueda por vehículo y rango de fechas, mostrando las posiciones del vehículo elegido durante el período seleccionado, mostrando una línea con la ruta más probable que haya tomado el vehículo.</w:t>
+      </w:r>
+    </w:p>
+    <w:p/>
+    <w:p>
       <w:r>
         <w:rPr>
           <w:noProof/>
         </w:rPr>
         <w:drawing>
-          <wp:inline distT="0" distB="0" distL="0" distR="0" wp14:anchorId="02B33E74" wp14:editId="4CEF0DDF">
+          <wp:inline distT="0" distB="0" distL="0" distR="0" wp14:anchorId="6965EABD" wp14:editId="78A49D34">
             <wp:extent cx="5760720" cy="3240405"/>
             <wp:effectExtent l="0" t="0" r="0" b="0"/>
-            <wp:docPr id="44" name="Imagen 44"/>
+            <wp:docPr id="43" name="Imagen 43"/>
             <wp:cNvGraphicFramePr>
               <a:graphicFrameLocks xmlns:a="http://schemas.openxmlformats.org/drawingml/2006/main" noChangeAspect="1"/>
             </wp:cNvGraphicFramePr>
@@ -3407,7 +3450,7 @@
               <a:graphicData uri="http://schemas.openxmlformats.org/drawingml/2006/picture">
                 <pic:pic xmlns:pic="http://schemas.openxmlformats.org/drawingml/2006/picture">
                   <pic:nvPicPr>
-                    <pic:cNvPr id="44" name="Captura de pantalla (9).png"/>
+                    <pic:cNvPr id="43" name="Captura de pantalla (8).png"/>
                     <pic:cNvPicPr/>
                   </pic:nvPicPr>
                   <pic:blipFill>
@@ -3438,8 +3481,91 @@
         </w:drawing>
       </w:r>
     </w:p>
+    <w:p>
+      <w:pPr>
+        <w:spacing w:after="160" w:line="259" w:lineRule="auto"/>
+      </w:pPr>
+      <w:r>
+        <w:br w:type="page"/>
+      </w:r>
+    </w:p>
+    <w:p>
+      <w:r>
+        <w:rPr>
+          <w:b/>
+        </w:rPr>
+        <w:lastRenderedPageBreak/>
+        <w:t>PANEL DE VIAJES:</w:t>
+      </w:r>
+      <w:r>
+        <w:rPr>
+          <w:b/>
+        </w:rPr>
+        <w:t xml:space="preserve"> </w:t>
+      </w:r>
+      <w:r>
+        <w:t xml:space="preserve">Muestra un listado con los viajes realizados o a realizar. La tabla se puede ordenar o filtrar por los campos de vehículo o de concepto. Se pueden borrar viajes. Al hacer </w:t>
+      </w:r>
+      <w:proofErr w:type="spellStart"/>
+      <w:r>
+        <w:t>click</w:t>
+      </w:r>
+      <w:proofErr w:type="spellEnd"/>
+      <w:r>
+        <w:t xml:space="preserve"> en una de las filas o en el botón ‘+’ (nuevo), se abre el panel de edición de viaje.</w:t>
+      </w:r>
+    </w:p>
     <w:p/>
     <w:p>
+      <w:r>
+        <w:rPr>
+          <w:noProof/>
+        </w:rPr>
+        <w:drawing>
+          <wp:inline distT="0" distB="0" distL="0" distR="0" wp14:anchorId="02B33E74" wp14:editId="4CEF0DDF">
+            <wp:extent cx="5760720" cy="3240405"/>
+            <wp:effectExtent l="0" t="0" r="0" b="0"/>
+            <wp:docPr id="44" name="Imagen 44"/>
+            <wp:cNvGraphicFramePr>
+              <a:graphicFrameLocks xmlns:a="http://schemas.openxmlformats.org/drawingml/2006/main" noChangeAspect="1"/>
+            </wp:cNvGraphicFramePr>
+            <a:graphic xmlns:a="http://schemas.openxmlformats.org/drawingml/2006/main">
+              <a:graphicData uri="http://schemas.openxmlformats.org/drawingml/2006/picture">
+                <pic:pic xmlns:pic="http://schemas.openxmlformats.org/drawingml/2006/picture">
+                  <pic:nvPicPr>
+                    <pic:cNvPr id="44" name="Captura de pantalla (9).png"/>
+                    <pic:cNvPicPr/>
+                  </pic:nvPicPr>
+                  <pic:blipFill>
+                    <a:blip r:embed="rId14" cstate="print">
+                      <a:extLst>
+                        <a:ext uri="{28A0092B-C50C-407E-A947-70E740481C1C}">
+                          <a14:useLocalDpi xmlns:a14="http://schemas.microsoft.com/office/drawing/2010/main" val="0"/>
+                        </a:ext>
+                      </a:extLst>
+                    </a:blip>
+                    <a:stretch>
+                      <a:fillRect/>
+                    </a:stretch>
+                  </pic:blipFill>
+                  <pic:spPr>
+                    <a:xfrm>
+                      <a:off x="0" y="0"/>
+                      <a:ext cx="5760720" cy="3240405"/>
+                    </a:xfrm>
+                    <a:prstGeom prst="rect">
+                      <a:avLst/>
+                    </a:prstGeom>
+                  </pic:spPr>
+                </pic:pic>
+              </a:graphicData>
+            </a:graphic>
+          </wp:inline>
+        </w:drawing>
+      </w:r>
+    </w:p>
+    <w:p/>
+    <w:p>
       <w:pPr>
         <w:jc w:val="both"/>
       </w:pPr>
@@ -3457,7 +3583,15 @@
         <w:jc w:val="both"/>
       </w:pPr>
       <w:r>
-        <w:t xml:space="preserve">Podemos arrastrar los marcadores, hacer click en el mapa o buscar la dirección en el panel derecho del mapa. Una vez establecidos los puntos, nos genera la ruta más eficiente junto con el tiempo, kilometraje e instrucciones. El botón </w:t>
+        <w:t xml:space="preserve">Podemos arrastrar los marcadores, hacer </w:t>
+      </w:r>
+      <w:proofErr w:type="spellStart"/>
+      <w:r>
+        <w:t>click</w:t>
+      </w:r>
+      <w:proofErr w:type="spellEnd"/>
+      <w:r>
+        <w:t xml:space="preserve"> en el mapa o buscar la dirección en el panel derecho del mapa. Una vez establecidos los puntos, nos genera la ruta más eficiente junto con el tiempo, kilometraje e instrucciones. El botón </w:t>
       </w:r>
       <w:r>
         <w:t>‘</w:t>
@@ -3494,7 +3628,7 @@
                     <pic:cNvPicPr/>
                   </pic:nvPicPr>
                   <pic:blipFill>
-                    <a:blip r:embed="rId14" cstate="print">
+                    <a:blip r:embed="rId15" cstate="print">
                       <a:extLst>
                         <a:ext uri="{28A0092B-C50C-407E-A947-70E740481C1C}">
                           <a14:useLocalDpi xmlns:a14="http://schemas.microsoft.com/office/drawing/2010/main" val="0"/>
@@ -3567,92 +3701,6 @@
                 <pic:pic xmlns:pic="http://schemas.openxmlformats.org/drawingml/2006/picture">
                   <pic:nvPicPr>
                     <pic:cNvPr id="47" name="Captura de pantalla (13).png"/>
-                    <pic:cNvPicPr/>
-                  </pic:nvPicPr>
-                  <pic:blipFill>
-                    <a:blip r:embed="rId15" cstate="print">
-                      <a:extLst>
-                        <a:ext uri="{28A0092B-C50C-407E-A947-70E740481C1C}">
-                          <a14:useLocalDpi xmlns:a14="http://schemas.microsoft.com/office/drawing/2010/main" val="0"/>
-                        </a:ext>
-                      </a:extLst>
-                    </a:blip>
-                    <a:stretch>
-                      <a:fillRect/>
-                    </a:stretch>
-                  </pic:blipFill>
-                  <pic:spPr>
-                    <a:xfrm>
-                      <a:off x="0" y="0"/>
-                      <a:ext cx="5760720" cy="3240405"/>
-                    </a:xfrm>
-                    <a:prstGeom prst="rect">
-                      <a:avLst/>
-                    </a:prstGeom>
-                  </pic:spPr>
-                </pic:pic>
-              </a:graphicData>
-            </a:graphic>
-          </wp:inline>
-        </w:drawing>
-      </w:r>
-    </w:p>
-    <w:p/>
-    <w:p/>
-    <w:p>
-      <w:pPr>
-        <w:jc w:val="both"/>
-      </w:pPr>
-      <w:r>
-        <w:rPr>
-          <w:b/>
-        </w:rPr>
-        <w:t>INCIDENCIAS:</w:t>
-      </w:r>
-      <w:r>
-        <w:rPr>
-          <w:b/>
-        </w:rPr>
-        <w:t xml:space="preserve"> </w:t>
-      </w:r>
-      <w:r>
-        <w:t>Igual que la ventana anterior, permite editar, insertar eliminar y consultar las diversas incidencias (averías,</w:t>
-      </w:r>
-      <w:r>
-        <w:t xml:space="preserve"> retrasos, etc…</w:t>
-      </w:r>
-      <w:r>
-        <w:t>)</w:t>
-      </w:r>
-      <w:r>
-        <w:t xml:space="preserve"> </w:t>
-      </w:r>
-      <w:r>
-        <w:t>que pueda</w:t>
-      </w:r>
-      <w:r>
-        <w:t>n sucederle a un vehículo.</w:t>
-      </w:r>
-    </w:p>
-    <w:p/>
-    <w:p>
-      <w:r>
-        <w:rPr>
-          <w:noProof/>
-        </w:rPr>
-        <w:drawing>
-          <wp:inline distT="0" distB="0" distL="0" distR="0" wp14:anchorId="47D62BAD" wp14:editId="650C8F98">
-            <wp:extent cx="5760720" cy="3240405"/>
-            <wp:effectExtent l="0" t="0" r="0" b="0"/>
-            <wp:docPr id="49" name="Imagen 49"/>
-            <wp:cNvGraphicFramePr>
-              <a:graphicFrameLocks xmlns:a="http://schemas.openxmlformats.org/drawingml/2006/main" noChangeAspect="1"/>
-            </wp:cNvGraphicFramePr>
-            <a:graphic xmlns:a="http://schemas.openxmlformats.org/drawingml/2006/main">
-              <a:graphicData uri="http://schemas.openxmlformats.org/drawingml/2006/picture">
-                <pic:pic xmlns:pic="http://schemas.openxmlformats.org/drawingml/2006/picture">
-                  <pic:nvPicPr>
-                    <pic:cNvPr id="49" name="Captura de pantalla (15).png"/>
                     <pic:cNvPicPr/>
                   </pic:nvPicPr>
                   <pic:blipFill>
@@ -3685,36 +3733,60 @@
     </w:p>
     <w:p/>
     <w:p/>
+    <w:p>
+      <w:pPr>
+        <w:jc w:val="both"/>
+      </w:pPr>
+      <w:r>
+        <w:rPr>
+          <w:b/>
+        </w:rPr>
+        <w:t>INCIDENCIAS:</w:t>
+      </w:r>
+      <w:r>
+        <w:rPr>
+          <w:b/>
+        </w:rPr>
+        <w:t xml:space="preserve"> </w:t>
+      </w:r>
+      <w:r>
+        <w:t>Igual que la ventana anterior, permite editar, insertar eliminar y consultar las diversas incidencias (averías,</w:t>
+      </w:r>
+      <w:r>
+        <w:t xml:space="preserve"> retrasos, </w:t>
+      </w:r>
+      <w:proofErr w:type="spellStart"/>
+      <w:r>
+        <w:t>etc</w:t>
+      </w:r>
+      <w:proofErr w:type="spellEnd"/>
+      <w:r>
+        <w:t>…</w:t>
+      </w:r>
+      <w:r>
+        <w:t>)</w:t>
+      </w:r>
+      <w:r>
+        <w:t xml:space="preserve"> </w:t>
+      </w:r>
+      <w:r>
+        <w:t>que pueda</w:t>
+      </w:r>
+      <w:r>
+        <w:t>n sucederle a un vehículo.</w:t>
+      </w:r>
+    </w:p>
     <w:p/>
     <w:p>
       <w:r>
         <w:rPr>
-          <w:b/>
-        </w:rPr>
-        <w:lastRenderedPageBreak/>
-        <w:t xml:space="preserve">Usuarios: </w:t>
-      </w:r>
-      <w:r>
-        <w:t>Este menú solo es accesible a usuarios con privilegio de administrador</w:t>
-      </w:r>
-    </w:p>
-    <w:p>
-      <w:pPr>
-        <w:rPr>
-          <w:b/>
-        </w:rPr>
-      </w:pPr>
-    </w:p>
-    <w:p>
-      <w:r>
-        <w:rPr>
           <w:noProof/>
         </w:rPr>
         <w:drawing>
-          <wp:inline distT="0" distB="0" distL="0" distR="0" wp14:anchorId="58DFD006" wp14:editId="5D8DCD5F">
+          <wp:inline distT="0" distB="0" distL="0" distR="0" wp14:anchorId="47D62BAD" wp14:editId="650C8F98">
             <wp:extent cx="5760720" cy="3240405"/>
             <wp:effectExtent l="0" t="0" r="0" b="0"/>
-            <wp:docPr id="50" name="Imagen 50"/>
+            <wp:docPr id="49" name="Imagen 49"/>
             <wp:cNvGraphicFramePr>
               <a:graphicFrameLocks xmlns:a="http://schemas.openxmlformats.org/drawingml/2006/main" noChangeAspect="1"/>
             </wp:cNvGraphicFramePr>
@@ -3722,7 +3794,7 @@
               <a:graphicData uri="http://schemas.openxmlformats.org/drawingml/2006/picture">
                 <pic:pic xmlns:pic="http://schemas.openxmlformats.org/drawingml/2006/picture">
                   <pic:nvPicPr>
-                    <pic:cNvPr id="50" name="Captura de pantalla (16).png"/>
+                    <pic:cNvPr id="49" name="Captura de pantalla (15).png"/>
                     <pic:cNvPicPr/>
                   </pic:nvPicPr>
                   <pic:blipFill>
@@ -3755,6 +3827,83 @@
     </w:p>
     <w:p/>
     <w:p/>
+    <w:p>
+      <w:pPr>
+        <w:spacing w:after="160" w:line="259" w:lineRule="auto"/>
+      </w:pPr>
+      <w:r>
+        <w:br w:type="page"/>
+      </w:r>
+    </w:p>
+    <w:p>
+      <w:r>
+        <w:rPr>
+          <w:b/>
+        </w:rPr>
+        <w:lastRenderedPageBreak/>
+        <w:t xml:space="preserve">Usuarios: </w:t>
+      </w:r>
+      <w:r>
+        <w:t>Este menú solo es accesible a usuarios con privilegio de administrador</w:t>
+      </w:r>
+    </w:p>
+    <w:p>
+      <w:pPr>
+        <w:rPr>
+          <w:b/>
+        </w:rPr>
+      </w:pPr>
+    </w:p>
+    <w:p>
+      <w:r>
+        <w:rPr>
+          <w:noProof/>
+        </w:rPr>
+        <w:drawing>
+          <wp:inline distT="0" distB="0" distL="0" distR="0" wp14:anchorId="58DFD006" wp14:editId="5D8DCD5F">
+            <wp:extent cx="5760720" cy="3240405"/>
+            <wp:effectExtent l="0" t="0" r="0" b="0"/>
+            <wp:docPr id="50" name="Imagen 50"/>
+            <wp:cNvGraphicFramePr>
+              <a:graphicFrameLocks xmlns:a="http://schemas.openxmlformats.org/drawingml/2006/main" noChangeAspect="1"/>
+            </wp:cNvGraphicFramePr>
+            <a:graphic xmlns:a="http://schemas.openxmlformats.org/drawingml/2006/main">
+              <a:graphicData uri="http://schemas.openxmlformats.org/drawingml/2006/picture">
+                <pic:pic xmlns:pic="http://schemas.openxmlformats.org/drawingml/2006/picture">
+                  <pic:nvPicPr>
+                    <pic:cNvPr id="50" name="Captura de pantalla (16).png"/>
+                    <pic:cNvPicPr/>
+                  </pic:nvPicPr>
+                  <pic:blipFill>
+                    <a:blip r:embed="rId18" cstate="print">
+                      <a:extLst>
+                        <a:ext uri="{28A0092B-C50C-407E-A947-70E740481C1C}">
+                          <a14:useLocalDpi xmlns:a14="http://schemas.microsoft.com/office/drawing/2010/main" val="0"/>
+                        </a:ext>
+                      </a:extLst>
+                    </a:blip>
+                    <a:stretch>
+                      <a:fillRect/>
+                    </a:stretch>
+                  </pic:blipFill>
+                  <pic:spPr>
+                    <a:xfrm>
+                      <a:off x="0" y="0"/>
+                      <a:ext cx="5760720" cy="3240405"/>
+                    </a:xfrm>
+                    <a:prstGeom prst="rect">
+                      <a:avLst/>
+                    </a:prstGeom>
+                  </pic:spPr>
+                </pic:pic>
+              </a:graphicData>
+            </a:graphic>
+          </wp:inline>
+        </w:drawing>
+      </w:r>
+    </w:p>
+    <w:p/>
+    <w:p/>
     <w:p/>
     <w:p/>
     <w:p/>
@@ -3784,10 +3933,10 @@
             <v:path o:extrusionok="f" gradientshapeok="t" o:connecttype="rect"/>
             <o:lock v:ext="edit" aspectratio="t"/>
           </v:shapetype>
-          <v:shape id="_x0000_i1053" type="#_x0000_t75" style="width:425.25pt;height:22.5pt" o:ole="">
-            <v:imagedata r:id="rId18" o:title=""/>
+          <v:shape id="_x0000_i1025" type="#_x0000_t75" style="width:425pt;height:22.5pt" o:ole="">
+            <v:imagedata r:id="rId19" o:title=""/>
           </v:shape>
-          <o:OLEObject Type="Embed" ProgID="Word.OpenDocumentText.12" ShapeID="_x0000_i1053" DrawAspect="Content" ObjectID="_1621089774" r:id="rId19"/>
+          <o:OLEObject Type="Embed" ProgID="Word.OpenDocumentText.12" ShapeID="_x0000_i1025" DrawAspect="Content" ObjectID="_1621146104" r:id="rId20"/>
         </w:object>
       </w:r>
     </w:p>
@@ -3808,8 +3957,20 @@
     <w:p/>
     <w:p/>
     <w:p/>
-    <w:p/>
-    <w:p/>
+    <w:p>
+      <w:pPr>
+        <w:spacing w:after="160" w:line="259" w:lineRule="auto"/>
+        <w:rPr>
+          <w:rFonts w:asciiTheme="majorHAnsi" w:eastAsiaTheme="majorEastAsia" w:hAnsiTheme="majorHAnsi" w:cstheme="majorBidi"/>
+          <w:color w:val="2F5496" w:themeColor="accent1" w:themeShade="BF"/>
+          <w:sz w:val="26"/>
+          <w:szCs w:val="26"/>
+        </w:rPr>
+      </w:pPr>
+      <w:r>
+        <w:br w:type="page"/>
+      </w:r>
+    </w:p>
     <w:p>
       <w:pPr>
         <w:pStyle w:val="Ttulo2"/>
@@ -3853,7 +4014,15 @@
         <w:jc w:val="both"/>
       </w:pPr>
       <w:r>
-        <w:t>Es importante destacar que gracias a la nueva versión de Hibernate ORM utilizada por Spring, no es necesario crear la base de datos ‘a mano’ mediante SQL; lo primero a realizar pues, será crear los objetos del modelo de la aplicación en java, y anotarlos mediante notación JPA:</w:t>
+        <w:t xml:space="preserve">Es importante destacar que gracias a la nueva versión de </w:t>
+      </w:r>
+      <w:proofErr w:type="spellStart"/>
+      <w:r>
+        <w:t>Hibernate</w:t>
+      </w:r>
+      <w:proofErr w:type="spellEnd"/>
+      <w:r>
+        <w:t xml:space="preserve"> ORM utilizada por Spring, no es necesario crear la base de datos ‘a mano’ mediante SQL; lo primero a realizar pues, será crear los objetos del modelo de la aplicación en java, y anotarlos mediante notación JPA:</w:t>
       </w:r>
     </w:p>
     <w:p>
@@ -3869,10 +4038,10 @@
       </w:pPr>
       <w:r>
         <w:object w:dxaOrig="8504" w:dyaOrig="6797" w14:anchorId="32E3017B">
-          <v:shape id="_x0000_i1054" type="#_x0000_t75" style="width:454.5pt;height:339.75pt" o:ole="">
-            <v:imagedata r:id="rId20" o:title=""/>
+          <v:shape id="_x0000_i1026" type="#_x0000_t75" style="width:454.5pt;height:340pt" o:ole="">
+            <v:imagedata r:id="rId21" o:title=""/>
           </v:shape>
-          <o:OLEObject Type="Embed" ProgID="Word.OpenDocumentText.12" ShapeID="_x0000_i1054" DrawAspect="Content" ObjectID="_1621089775" r:id="rId21"/>
+          <o:OLEObject Type="Embed" ProgID="Word.OpenDocumentText.12" ShapeID="_x0000_i1026" DrawAspect="Content" ObjectID="_1621146105" r:id="rId22"/>
         </w:object>
       </w:r>
     </w:p>
@@ -3881,34 +4050,117 @@
         <w:jc w:val="both"/>
       </w:pPr>
       <w:r>
-        <w:t>Nótese (y nunca mejor dicho), como las notaciones se encargan del mapeo. Notaciones como @Entity, @Table, @Column o @OneToMany, nos permite escribir directamente los nombres de columnas, tablas, o incluso las relaciones y posibles constraints que posteriormente se generarán de forma automática en la base de datos a la que conectemos nuestro backend.</w:t>
-      </w:r>
-    </w:p>
-    <w:p>
-      <w:pPr>
-        <w:jc w:val="both"/>
-      </w:pPr>
-    </w:p>
-    <w:p>
-      <w:pPr>
-        <w:jc w:val="both"/>
-      </w:pPr>
-      <w:r>
-        <w:t xml:space="preserve">Otras notaciones como @Data, @NoArgsConstructor o @EqualsAndHashCode </w:t>
-      </w:r>
-      <w:r>
-        <w:t>no son notaciones JPA sino notaciones Lombok; las cual permiten entre otras cosas, generar constructores, getters, setters, toString, hashCode…. Sin tener que escribirlos a mano o que los genere el IDE, ahorrando en tiempo y ganando legibilidad en el código.</w:t>
-      </w:r>
-    </w:p>
-    <w:p>
-      <w:pPr>
-        <w:jc w:val="both"/>
-      </w:pPr>
-    </w:p>
-    <w:p>
-      <w:pPr>
-        <w:jc w:val="both"/>
-      </w:pPr>
+        <w:t>Nótese (y nunca mejor dicho), como las notaciones se encargan del mapeo. Notaciones como @</w:t>
+      </w:r>
+      <w:proofErr w:type="spellStart"/>
+      <w:r>
+        <w:t>Entity</w:t>
+      </w:r>
+      <w:proofErr w:type="spellEnd"/>
+      <w:r>
+        <w:t>, @Table, @</w:t>
+      </w:r>
+      <w:proofErr w:type="spellStart"/>
+      <w:r>
+        <w:t>Column</w:t>
+      </w:r>
+      <w:proofErr w:type="spellEnd"/>
+      <w:r>
+        <w:t xml:space="preserve"> o @</w:t>
+      </w:r>
+      <w:proofErr w:type="spellStart"/>
+      <w:r>
+        <w:t>OneToMany</w:t>
+      </w:r>
+      <w:proofErr w:type="spellEnd"/>
+      <w:r>
+        <w:t xml:space="preserve">, nos permite escribir directamente los nombres de columnas, tablas, o incluso las relaciones y posibles </w:t>
+      </w:r>
+      <w:proofErr w:type="spellStart"/>
+      <w:r>
+        <w:t>constraints</w:t>
+      </w:r>
+      <w:proofErr w:type="spellEnd"/>
+      <w:r>
+        <w:t xml:space="preserve"> que posteriormente se generarán de forma automática en la base de datos a la que conectemos nuestro backend.</w:t>
+      </w:r>
+    </w:p>
+    <w:p>
+      <w:pPr>
+        <w:jc w:val="both"/>
+      </w:pPr>
+    </w:p>
+    <w:p>
+      <w:pPr>
+        <w:jc w:val="both"/>
+      </w:pPr>
+      <w:r>
+        <w:t>Otras notaciones como @Data, @</w:t>
+      </w:r>
+      <w:proofErr w:type="spellStart"/>
+      <w:r>
+        <w:t>NoArgsConstructor</w:t>
+      </w:r>
+      <w:proofErr w:type="spellEnd"/>
+      <w:r>
+        <w:t xml:space="preserve"> o @</w:t>
+      </w:r>
+      <w:proofErr w:type="spellStart"/>
+      <w:r>
+        <w:t>EqualsAndHashCode</w:t>
+      </w:r>
+      <w:proofErr w:type="spellEnd"/>
+      <w:r>
+        <w:t xml:space="preserve"> </w:t>
+      </w:r>
+      <w:r>
+        <w:t xml:space="preserve">no son notaciones JPA sino notaciones Lombok; las cual permiten entre otras cosas, generar constructores, </w:t>
+      </w:r>
+      <w:proofErr w:type="spellStart"/>
+      <w:r>
+        <w:t>getters</w:t>
+      </w:r>
+      <w:proofErr w:type="spellEnd"/>
+      <w:r>
+        <w:t xml:space="preserve">, </w:t>
+      </w:r>
+      <w:proofErr w:type="spellStart"/>
+      <w:r>
+        <w:t>setters</w:t>
+      </w:r>
+      <w:proofErr w:type="spellEnd"/>
+      <w:r>
+        <w:t xml:space="preserve">, </w:t>
+      </w:r>
+      <w:proofErr w:type="spellStart"/>
+      <w:r>
+        <w:t>toString</w:t>
+      </w:r>
+      <w:proofErr w:type="spellEnd"/>
+      <w:r>
+        <w:t xml:space="preserve">, </w:t>
+      </w:r>
+      <w:proofErr w:type="spellStart"/>
+      <w:r>
+        <w:t>hashCode</w:t>
+      </w:r>
+      <w:proofErr w:type="spellEnd"/>
+      <w:r>
+        <w:t>…. Sin tener que escribirlos a mano o que los genere el IDE, ahorrando en tiempo y ganando legibilidad en el código.</w:t>
+      </w:r>
+    </w:p>
+    <w:p>
+      <w:pPr>
+        <w:jc w:val="both"/>
+      </w:pPr>
+    </w:p>
+    <w:p>
+      <w:pPr>
+        <w:spacing w:after="160" w:line="259" w:lineRule="auto"/>
+      </w:pPr>
+      <w:r>
+        <w:br w:type="page"/>
+      </w:r>
     </w:p>
     <w:p>
       <w:pPr>
@@ -3931,7 +4183,21 @@
         <w:rPr>
           <w:lang w:val="es-ES"/>
         </w:rPr>
-        <w:t xml:space="preserve">, que serán las que nos permitan acceder a los datos del servidor. Tan solo tenemos que declarar un interfaz repositorio y anotarlo con @RepositoryRestResource. </w:t>
+        <w:t>, que serán las que nos permitan acceder a los datos del servidor. Tan solo tenemos que declarar un interfaz repositorio y anotarlo con @</w:t>
+      </w:r>
+      <w:proofErr w:type="spellStart"/>
+      <w:r>
+        <w:rPr>
+          <w:lang w:val="es-ES"/>
+        </w:rPr>
+        <w:t>RepositoryRestResource</w:t>
+      </w:r>
+      <w:proofErr w:type="spellEnd"/>
+      <w:r>
+        <w:rPr>
+          <w:lang w:val="es-ES"/>
+        </w:rPr>
+        <w:t xml:space="preserve">. </w:t>
       </w:r>
     </w:p>
     <w:p>
@@ -3957,10 +4223,10 @@
           <w:lang w:val="es-ES"/>
         </w:rPr>
         <w:object w:dxaOrig="8504" w:dyaOrig="907" w14:anchorId="5953A106">
-          <v:shape id="_x0000_i1055" type="#_x0000_t75" style="width:454.5pt;height:45.75pt" o:ole="">
-            <v:imagedata r:id="rId22" o:title=""/>
+          <v:shape id="_x0000_i1027" type="#_x0000_t75" style="width:454.5pt;height:46pt" o:ole="">
+            <v:imagedata r:id="rId23" o:title=""/>
           </v:shape>
-          <o:OLEObject Type="Embed" ProgID="Word.OpenDocumentText.12" ShapeID="_x0000_i1055" DrawAspect="Content" ObjectID="_1621089776" r:id="rId23"/>
+          <o:OLEObject Type="Embed" ProgID="Word.OpenDocumentText.12" ShapeID="_x0000_i1027" DrawAspect="Content" ObjectID="_1621146106" r:id="rId24"/>
         </w:object>
       </w:r>
     </w:p>
@@ -3985,7 +4251,21 @@
         <w:rPr>
           <w:lang w:val="es-ES"/>
         </w:rPr>
-        <w:t>Esto debería ser suficiente para exponer las rutas necesarias a los datos (en este caso, a la tabla de viajes, ‘Trip’), ya que se generarán automáticamente los controladores y servicios que se encargarán de procesar nuestras peticiones al servidor. Sin embargo, para operaciones específicas que requieran de una implementación algo especial, necesitaremos crear los controladores ‘manualmente’.</w:t>
+        <w:t>Esto debería ser suficiente para exponer las rutas necesarias a los datos (en este caso, a la tabla de viajes, ‘</w:t>
+      </w:r>
+      <w:proofErr w:type="spellStart"/>
+      <w:r>
+        <w:rPr>
+          <w:lang w:val="es-ES"/>
+        </w:rPr>
+        <w:t>Trip</w:t>
+      </w:r>
+      <w:proofErr w:type="spellEnd"/>
+      <w:r>
+        <w:rPr>
+          <w:lang w:val="es-ES"/>
+        </w:rPr>
+        <w:t>’), ya que se generarán automáticamente los controladores y servicios que se encargarán de procesar nuestras peticiones al servidor. Sin embargo, para operaciones específicas que requieran de una implementación algo especial, necesitaremos crear los controladores ‘manualmente’.</w:t>
       </w:r>
     </w:p>
     <w:p>
@@ -4009,7 +4289,49 @@
         <w:rPr>
           <w:lang w:val="es-ES"/>
         </w:rPr>
-        <w:t xml:space="preserve">Esto ultimo lo he hecho por ejemplo, a la hora de crear vehículos (ya que hay que generar aleatoriamente un id público y un id privado, que se componen de un string aleatorio cada uno), a la hora de obtener las posiciones de un vehículo, ya que la Arduino </w:t>
+        <w:t xml:space="preserve">Esto </w:t>
+      </w:r>
+      <w:proofErr w:type="spellStart"/>
+      <w:r>
+        <w:rPr>
+          <w:lang w:val="es-ES"/>
+        </w:rPr>
+        <w:t>ultimo</w:t>
+      </w:r>
+      <w:proofErr w:type="spellEnd"/>
+      <w:r>
+        <w:rPr>
+          <w:lang w:val="es-ES"/>
+        </w:rPr>
+        <w:t xml:space="preserve"> lo he </w:t>
+      </w:r>
+      <w:proofErr w:type="gramStart"/>
+      <w:r>
+        <w:rPr>
+          <w:lang w:val="es-ES"/>
+        </w:rPr>
+        <w:t>hecho</w:t>
+      </w:r>
+      <w:proofErr w:type="gramEnd"/>
+      <w:r>
+        <w:rPr>
+          <w:lang w:val="es-ES"/>
+        </w:rPr>
+        <w:t xml:space="preserve"> por ejemplo, a la hora de crear vehículos (ya que hay que generar aleatoriamente un id público y un id privado, que se componen de un </w:t>
+      </w:r>
+      <w:proofErr w:type="spellStart"/>
+      <w:r>
+        <w:rPr>
+          <w:lang w:val="es-ES"/>
+        </w:rPr>
+        <w:t>string</w:t>
+      </w:r>
+      <w:proofErr w:type="spellEnd"/>
+      <w:r>
+        <w:rPr>
+          <w:lang w:val="es-ES"/>
+        </w:rPr>
+        <w:t xml:space="preserve"> aleatorio cada uno), a la hora de obtener las posiciones de un vehículo, ya que la Arduino </w:t>
       </w:r>
       <w:r>
         <w:rPr>
@@ -4027,7 +4349,35 @@
         <w:rPr>
           <w:lang w:val="es-ES"/>
         </w:rPr>
-        <w:t>una forma muy específica al servidor, y hay que parsearlo adecuadamente (aparte de comprobar las credenciales de seguridad), el login, o búsquedas específicas.</w:t>
+        <w:t xml:space="preserve">una forma muy específica al servidor, y hay que </w:t>
+      </w:r>
+      <w:proofErr w:type="spellStart"/>
+      <w:r>
+        <w:rPr>
+          <w:lang w:val="es-ES"/>
+        </w:rPr>
+        <w:t>parsearlo</w:t>
+      </w:r>
+      <w:proofErr w:type="spellEnd"/>
+      <w:r>
+        <w:rPr>
+          <w:lang w:val="es-ES"/>
+        </w:rPr>
+        <w:t xml:space="preserve"> adecuadamente (aparte de comprobar las credenciales de seguridad), el </w:t>
+      </w:r>
+      <w:proofErr w:type="spellStart"/>
+      <w:r>
+        <w:rPr>
+          <w:lang w:val="es-ES"/>
+        </w:rPr>
+        <w:t>login</w:t>
+      </w:r>
+      <w:proofErr w:type="spellEnd"/>
+      <w:r>
+        <w:rPr>
+          <w:lang w:val="es-ES"/>
+        </w:rPr>
+        <w:t>, o búsquedas específicas.</w:t>
       </w:r>
     </w:p>
     <w:p>
@@ -4051,7 +4401,21 @@
         <w:rPr>
           <w:lang w:val="es-ES"/>
         </w:rPr>
-        <w:t>Aquí un ejemplo de un controller personalizado, en este caso de creación de vehículos:</w:t>
+        <w:t xml:space="preserve">Aquí un ejemplo de un </w:t>
+      </w:r>
+      <w:proofErr w:type="spellStart"/>
+      <w:r>
+        <w:rPr>
+          <w:lang w:val="es-ES"/>
+        </w:rPr>
+        <w:t>controller</w:t>
+      </w:r>
+      <w:proofErr w:type="spellEnd"/>
+      <w:r>
+        <w:rPr>
+          <w:lang w:val="es-ES"/>
+        </w:rPr>
+        <w:t xml:space="preserve"> personalizado, en este caso de creación de vehículos:</w:t>
       </w:r>
     </w:p>
     <w:p>
@@ -4072,10 +4436,10 @@
       </w:pPr>
       <w:r>
         <w:object w:dxaOrig="8504" w:dyaOrig="3852" w14:anchorId="4B49C25A">
-          <v:shape id="_x0000_i1056" type="#_x0000_t75" style="width:456pt;height:207.75pt" o:ole="">
-            <v:imagedata r:id="rId24" o:title=""/>
+          <v:shape id="_x0000_i1028" type="#_x0000_t75" style="width:456pt;height:208pt" o:ole="">
+            <v:imagedata r:id="rId25" o:title=""/>
           </v:shape>
-          <o:OLEObject Type="Embed" ProgID="Word.OpenDocumentText.12" ShapeID="_x0000_i1056" DrawAspect="Content" ObjectID="_1621089777" r:id="rId25"/>
+          <o:OLEObject Type="Embed" ProgID="Word.OpenDocumentText.12" ShapeID="_x0000_i1028" DrawAspect="Content" ObjectID="_1621146107" r:id="rId26"/>
         </w:object>
       </w:r>
     </w:p>
@@ -4091,7 +4455,15 @@
         <w:jc w:val="both"/>
       </w:pPr>
       <w:r>
-        <w:t>Tras ello, queda muy poco para finalizar el backend. En el código se pueden ver ejemplos de ‘Specifications’, las cuales permiten definir criterios de búsqueda específicos a la hora de realizar consultas.</w:t>
+        <w:t>Tras ello, queda muy poco para finalizar el backend. En el código se pueden ver ejemplos de ‘</w:t>
+      </w:r>
+      <w:proofErr w:type="spellStart"/>
+      <w:r>
+        <w:t>Specifications</w:t>
+      </w:r>
+      <w:proofErr w:type="spellEnd"/>
+      <w:r>
+        <w:t>’, las cuales permiten definir criterios de búsqueda específicos a la hora de realizar consultas.</w:t>
       </w:r>
     </w:p>
     <w:p>
@@ -4106,7 +4478,15 @@
         <w:jc w:val="both"/>
       </w:pPr>
       <w:r>
-        <w:t>También hay que implementar los filtros de autenticación y autorización para securizar el backend. Aunque para facilitar el desarrollo fue de lo que último hice, para evitar problemas.</w:t>
+        <w:t xml:space="preserve">También hay que implementar los filtros de autenticación y autorización para </w:t>
+      </w:r>
+      <w:proofErr w:type="spellStart"/>
+      <w:r>
+        <w:t>securizar</w:t>
+      </w:r>
+      <w:proofErr w:type="spellEnd"/>
+      <w:r>
+        <w:t xml:space="preserve"> el backend. Aunque para facilitar el desarrollo fue de lo que último hice, para evitar problemas.</w:t>
       </w:r>
     </w:p>
     <w:p>
@@ -4137,20 +4517,44 @@
         <w:jc w:val="both"/>
       </w:pPr>
       <w:r>
-        <w:t>Lo siguiente a realizar fue el código que se encarga de la Arduino. En la página de DFRobot hay multitud de ejemplos de cómo usar la shield SIM908, que es la que realmente se encarga de realizar las tareas de conexión a red y a GPS.</w:t>
-      </w:r>
-    </w:p>
-    <w:p>
-      <w:pPr>
-        <w:jc w:val="both"/>
-      </w:pPr>
-    </w:p>
-    <w:p>
-      <w:pPr>
-        <w:jc w:val="both"/>
-      </w:pPr>
-      <w:r>
-        <w:t>El trabajo que realiza la Arduino es construir y enviar los llamados comandos AT a la shield. Por tanto, hay que programar la Arduino de tal forma que envíe mediante su conexión serial integrada dichos comandos al chip SIM908.</w:t>
+        <w:t xml:space="preserve">Lo siguiente a realizar fue el código que se encarga de la Arduino. En la página de </w:t>
+      </w:r>
+      <w:proofErr w:type="spellStart"/>
+      <w:r>
+        <w:t>DFRobot</w:t>
+      </w:r>
+      <w:proofErr w:type="spellEnd"/>
+      <w:r>
+        <w:t xml:space="preserve"> hay multitud de ejemplos de cómo usar la </w:t>
+      </w:r>
+      <w:proofErr w:type="spellStart"/>
+      <w:r>
+        <w:t>shield</w:t>
+      </w:r>
+      <w:proofErr w:type="spellEnd"/>
+      <w:r>
+        <w:t xml:space="preserve"> SIM908, que es la que realmente se encarga de realizar las tareas de conexión a red y a GPS.</w:t>
+      </w:r>
+    </w:p>
+    <w:p>
+      <w:pPr>
+        <w:jc w:val="both"/>
+      </w:pPr>
+    </w:p>
+    <w:p>
+      <w:pPr>
+        <w:jc w:val="both"/>
+      </w:pPr>
+      <w:r>
+        <w:t xml:space="preserve">El trabajo que realiza la Arduino es construir y enviar los llamados comandos AT a la </w:t>
+      </w:r>
+      <w:proofErr w:type="spellStart"/>
+      <w:r>
+        <w:t>shield</w:t>
+      </w:r>
+      <w:proofErr w:type="spellEnd"/>
+      <w:r>
+        <w:t>. Por tanto, hay que programar la Arduino de tal forma que envíe mediante su conexión serial integrada dichos comandos al chip SIM908.</w:t>
       </w:r>
     </w:p>
     <w:p>
@@ -4310,7 +4714,39 @@
           <w:rStyle w:val="pl-s"/>
           <w:lang w:val="es-ES"/>
         </w:rPr>
-        <w:t>cceder es servidor.com con los parámetros lat=12 y lon=25</w:t>
+        <w:t xml:space="preserve">cceder es servidor.com con los parámetros </w:t>
+      </w:r>
+      <w:proofErr w:type="spellStart"/>
+      <w:r>
+        <w:rPr>
+          <w:rStyle w:val="pl-s"/>
+          <w:lang w:val="es-ES"/>
+        </w:rPr>
+        <w:t>lat</w:t>
+      </w:r>
+      <w:proofErr w:type="spellEnd"/>
+      <w:r>
+        <w:rPr>
+          <w:rStyle w:val="pl-s"/>
+          <w:lang w:val="es-ES"/>
+        </w:rPr>
+        <w:t xml:space="preserve">=12 y </w:t>
+      </w:r>
+      <w:proofErr w:type="spellStart"/>
+      <w:r>
+        <w:rPr>
+          <w:rStyle w:val="pl-s"/>
+          <w:lang w:val="es-ES"/>
+        </w:rPr>
+        <w:t>lon</w:t>
+      </w:r>
+      <w:proofErr w:type="spellEnd"/>
+      <w:r>
+        <w:rPr>
+          <w:rStyle w:val="pl-s"/>
+          <w:lang w:val="es-ES"/>
+        </w:rPr>
+        <w:t>=25</w:t>
       </w:r>
     </w:p>
     <w:p>
@@ -4574,29 +5010,85 @@
         <w:rPr>
           <w:lang w:val="es-ES"/>
         </w:rPr>
-        <w:t>Para lograr un diseño más agradable, me decidí por una biblioteca de componentes llamada Nebular, el cual provee componentes básicos (layout, inputs, datepickers…), con diseño basado en Bootstrap.</w:t>
-      </w:r>
-    </w:p>
-    <w:p>
-      <w:pPr>
-        <w:jc w:val="both"/>
-        <w:rPr>
-          <w:lang w:val="es-ES"/>
-        </w:rPr>
-      </w:pPr>
-    </w:p>
-    <w:p>
-      <w:pPr>
-        <w:jc w:val="both"/>
-        <w:rPr>
-          <w:lang w:val="es-ES"/>
-        </w:rPr>
-      </w:pPr>
-      <w:r>
-        <w:rPr>
-          <w:lang w:val="es-ES"/>
-        </w:rPr>
-        <w:t xml:space="preserve">Tras instalar nebular (y su template ngx-admin) mediante el gestor de paquetes NPM, había que </w:t>
+        <w:t>Para lograr un diseño más agradable, me decidí por una biblioteca de componentes llamada Nebular, el cual provee componentes básicos (</w:t>
+      </w:r>
+      <w:proofErr w:type="spellStart"/>
+      <w:r>
+        <w:rPr>
+          <w:lang w:val="es-ES"/>
+        </w:rPr>
+        <w:t>layout</w:t>
+      </w:r>
+      <w:proofErr w:type="spellEnd"/>
+      <w:r>
+        <w:rPr>
+          <w:lang w:val="es-ES"/>
+        </w:rPr>
+        <w:t xml:space="preserve">, inputs, </w:t>
+      </w:r>
+      <w:proofErr w:type="spellStart"/>
+      <w:r>
+        <w:rPr>
+          <w:lang w:val="es-ES"/>
+        </w:rPr>
+        <w:t>datepickers</w:t>
+      </w:r>
+      <w:proofErr w:type="spellEnd"/>
+      <w:r>
+        <w:rPr>
+          <w:lang w:val="es-ES"/>
+        </w:rPr>
+        <w:t>…), con diseño basado en Bootstrap.</w:t>
+      </w:r>
+    </w:p>
+    <w:p>
+      <w:pPr>
+        <w:jc w:val="both"/>
+        <w:rPr>
+          <w:lang w:val="es-ES"/>
+        </w:rPr>
+      </w:pPr>
+    </w:p>
+    <w:p>
+      <w:pPr>
+        <w:jc w:val="both"/>
+        <w:rPr>
+          <w:lang w:val="es-ES"/>
+        </w:rPr>
+      </w:pPr>
+      <w:r>
+        <w:rPr>
+          <w:lang w:val="es-ES"/>
+        </w:rPr>
+        <w:t xml:space="preserve">Tras instalar nebular (y su </w:t>
+      </w:r>
+      <w:proofErr w:type="spellStart"/>
+      <w:r>
+        <w:rPr>
+          <w:lang w:val="es-ES"/>
+        </w:rPr>
+        <w:t>template</w:t>
+      </w:r>
+      <w:proofErr w:type="spellEnd"/>
+      <w:r>
+        <w:rPr>
+          <w:lang w:val="es-ES"/>
+        </w:rPr>
+        <w:t xml:space="preserve"> </w:t>
+      </w:r>
+      <w:proofErr w:type="spellStart"/>
+      <w:r>
+        <w:rPr>
+          <w:lang w:val="es-ES"/>
+        </w:rPr>
+        <w:t>ngx-admin</w:t>
+      </w:r>
+      <w:proofErr w:type="spellEnd"/>
+      <w:r>
+        <w:rPr>
+          <w:lang w:val="es-ES"/>
+        </w:rPr>
+        <w:t xml:space="preserve">) mediante el gestor de paquetes NPM, había que </w:t>
       </w:r>
       <w:r>
         <w:rPr>
@@ -4610,6 +5102,7 @@
         </w:rPr>
         <w:t xml:space="preserve"> objetos del modelo, los </w:t>
       </w:r>
+      <w:proofErr w:type="spellStart"/>
       <w:r>
         <w:rPr>
           <w:i/>
@@ -4617,6 +5110,7 @@
         </w:rPr>
         <w:t>Services</w:t>
       </w:r>
+      <w:proofErr w:type="spellEnd"/>
       <w:r>
         <w:rPr>
           <w:lang w:val="es-ES"/>
@@ -4668,10 +5162,10 @@
           <w:lang w:val="es-ES"/>
         </w:rPr>
         <w:object w:dxaOrig="8504" w:dyaOrig="7980" w14:anchorId="787FD949">
-          <v:shape id="_x0000_i1057" type="#_x0000_t75" style="width:452.25pt;height:398.25pt" o:ole="">
-            <v:imagedata r:id="rId26" o:title=""/>
+          <v:shape id="_x0000_i1029" type="#_x0000_t75" style="width:452.5pt;height:398pt" o:ole="">
+            <v:imagedata r:id="rId27" o:title=""/>
           </v:shape>
-          <o:OLEObject Type="Embed" ProgID="Word.OpenDocumentText.12" ShapeID="_x0000_i1057" DrawAspect="Content" ObjectID="_1621089778" r:id="rId27"/>
+          <o:OLEObject Type="Embed" ProgID="Word.OpenDocumentText.12" ShapeID="_x0000_i1029" DrawAspect="Content" ObjectID="_1621146108" r:id="rId28"/>
         </w:object>
       </w:r>
     </w:p>
@@ -4685,19 +5179,17 @@
     </w:p>
     <w:p>
       <w:pPr>
-        <w:jc w:val="both"/>
-        <w:rPr>
-          <w:lang w:val="es-ES"/>
-        </w:rPr>
-      </w:pPr>
-    </w:p>
-    <w:p>
-      <w:pPr>
-        <w:jc w:val="both"/>
-        <w:rPr>
-          <w:lang w:val="es-ES"/>
-        </w:rPr>
-      </w:pPr>
+        <w:spacing w:after="160" w:line="259" w:lineRule="auto"/>
+        <w:rPr>
+          <w:lang w:val="es-ES"/>
+        </w:rPr>
+      </w:pPr>
+      <w:r>
+        <w:rPr>
+          <w:lang w:val="es-ES"/>
+        </w:rPr>
+        <w:br w:type="page"/>
+      </w:r>
     </w:p>
     <w:p>
       <w:pPr>
@@ -4733,6 +5225,7 @@
         </w:rPr>
         <w:t xml:space="preserve">de la web es un componente independiente, contenido en su propio módulo. Esto es, cada página está compuesto de un </w:t>
       </w:r>
+      <w:proofErr w:type="spellStart"/>
       <w:r>
         <w:rPr>
           <w:i/>
@@ -4740,6 +5233,7 @@
         </w:rPr>
         <w:t>Template</w:t>
       </w:r>
+      <w:proofErr w:type="spellEnd"/>
       <w:r>
         <w:rPr>
           <w:i/>
@@ -4771,7 +5265,35 @@
         <w:rPr>
           <w:lang w:val="es-ES"/>
         </w:rPr>
-        <w:t>(el código javascript que controla las acciones, eventos, formularios, y otras acciones de ese html), los módulos son una forma de hacer saber a Angular qué componentes cargar en qué momento (para evitar problemas de rendimiento y consumo excesivo de red)</w:t>
+        <w:t xml:space="preserve">(el código </w:t>
+      </w:r>
+      <w:proofErr w:type="spellStart"/>
+      <w:r>
+        <w:rPr>
+          <w:lang w:val="es-ES"/>
+        </w:rPr>
+        <w:t>javascript</w:t>
+      </w:r>
+      <w:proofErr w:type="spellEnd"/>
+      <w:r>
+        <w:rPr>
+          <w:lang w:val="es-ES"/>
+        </w:rPr>
+        <w:t xml:space="preserve"> que controla las acciones, eventos, formularios, y otras acciones de ese </w:t>
+      </w:r>
+      <w:proofErr w:type="spellStart"/>
+      <w:r>
+        <w:rPr>
+          <w:lang w:val="es-ES"/>
+        </w:rPr>
+        <w:t>html</w:t>
+      </w:r>
+      <w:proofErr w:type="spellEnd"/>
+      <w:r>
+        <w:rPr>
+          <w:lang w:val="es-ES"/>
+        </w:rPr>
+        <w:t>), los módulos son una forma de hacer saber a Angular qué componentes cargar en qué momento (para evitar problemas de rendimiento y consumo excesivo de red)</w:t>
       </w:r>
     </w:p>
     <w:p>
@@ -4795,8 +5317,23 @@
         <w:rPr>
           <w:lang w:val="es-ES"/>
         </w:rPr>
-        <w:t xml:space="preserve">A continuación se muestra un ejemplo de </w:t>
-      </w:r>
+        <w:t xml:space="preserve">A </w:t>
+      </w:r>
+      <w:proofErr w:type="gramStart"/>
+      <w:r>
+        <w:rPr>
+          <w:lang w:val="es-ES"/>
+        </w:rPr>
+        <w:t>continuación</w:t>
+      </w:r>
+      <w:proofErr w:type="gramEnd"/>
+      <w:r>
+        <w:rPr>
+          <w:lang w:val="es-ES"/>
+        </w:rPr>
+        <w:t xml:space="preserve"> se muestra un ejemplo de </w:t>
+      </w:r>
+      <w:proofErr w:type="spellStart"/>
       <w:r>
         <w:rPr>
           <w:i/>
@@ -4804,6 +5341,7 @@
         </w:rPr>
         <w:t>Template</w:t>
       </w:r>
+      <w:proofErr w:type="spellEnd"/>
       <w:r>
         <w:rPr>
           <w:lang w:val="es-ES"/>
@@ -4821,7 +5359,19 @@
         <w:rPr>
           <w:lang w:val="es-ES"/>
         </w:rPr>
-        <w:t xml:space="preserve"> de [entrada] y (salida), aunque también pueden ser [(bidireccionales)]; estas directivas son la forma de indicarle a Angular, directamente en el HTML, dónde encontrar el código que se encarga de procesar eventos o de contener datos.</w:t>
+        <w:t xml:space="preserve"> de [entrada] y (salida), aunque también pueden ser [(bidireccionales)]; estas directivas son la forma de</w:t>
+      </w:r>
+      <w:r>
+        <w:rPr>
+          <w:lang w:val="es-ES"/>
+        </w:rPr>
+        <w:t xml:space="preserve"> </w:t>
+      </w:r>
+      <w:r>
+        <w:rPr>
+          <w:lang w:val="es-ES"/>
+        </w:rPr>
+        <w:t>indicarle a Angular, directamente en el HTML, dónde encontrar el código que se encarga de procesar eventos o de contener datos.</w:t>
       </w:r>
     </w:p>
     <w:p>
@@ -4848,10 +5398,10 @@
           <w:lang w:val="es-ES"/>
         </w:rPr>
         <w:object w:dxaOrig="8504" w:dyaOrig="3420" w14:anchorId="1365CF5E">
-          <v:shape id="_x0000_i1058" type="#_x0000_t75" style="width:456pt;height:171pt" o:ole="">
-            <v:imagedata r:id="rId28" o:title=""/>
+          <v:shape id="_x0000_i1030" type="#_x0000_t75" style="width:456pt;height:171pt" o:ole="">
+            <v:imagedata r:id="rId29" o:title=""/>
           </v:shape>
-          <o:OLEObject Type="Embed" ProgID="Word.OpenDocumentText.12" ShapeID="_x0000_i1058" DrawAspect="Content" ObjectID="_1621089779" r:id="rId29"/>
+          <o:OLEObject Type="Embed" ProgID="Word.OpenDocumentText.12" ShapeID="_x0000_i1030" DrawAspect="Content" ObjectID="_1621146109" r:id="rId30"/>
         </w:object>
       </w:r>
     </w:p>
@@ -4876,7 +5426,43 @@
         <w:rPr>
           <w:lang w:val="es-ES"/>
         </w:rPr>
-        <w:t>Así mismo, algunas de estas directivas harían referencia al siguiente evento ‘onDelete()’, y a la propiedad ‘source’ establecida en el constructor.</w:t>
+        <w:t>Así mismo, algunas de estas directivas harían referencia al siguiente evento ‘</w:t>
+      </w:r>
+      <w:proofErr w:type="spellStart"/>
+      <w:proofErr w:type="gramStart"/>
+      <w:r>
+        <w:rPr>
+          <w:lang w:val="es-ES"/>
+        </w:rPr>
+        <w:t>onDelete</w:t>
+      </w:r>
+      <w:proofErr w:type="spellEnd"/>
+      <w:r>
+        <w:rPr>
+          <w:lang w:val="es-ES"/>
+        </w:rPr>
+        <w:t>(</w:t>
+      </w:r>
+      <w:proofErr w:type="gramEnd"/>
+      <w:r>
+        <w:rPr>
+          <w:lang w:val="es-ES"/>
+        </w:rPr>
+        <w:t>)’, y a la propiedad ‘</w:t>
+      </w:r>
+      <w:proofErr w:type="spellStart"/>
+      <w:r>
+        <w:rPr>
+          <w:lang w:val="es-ES"/>
+        </w:rPr>
+        <w:t>source</w:t>
+      </w:r>
+      <w:proofErr w:type="spellEnd"/>
+      <w:r>
+        <w:rPr>
+          <w:lang w:val="es-ES"/>
+        </w:rPr>
+        <w:t>’ establecida en el constructor.</w:t>
       </w:r>
     </w:p>
     <w:p>
@@ -4903,10 +5489,10 @@
           <w:lang w:val="es-ES"/>
         </w:rPr>
         <w:object w:dxaOrig="8504" w:dyaOrig="3740" w14:anchorId="6D546168">
-          <v:shape id="_x0000_i1059" type="#_x0000_t75" style="width:458.25pt;height:186.75pt" o:ole="">
-            <v:imagedata r:id="rId30" o:title=""/>
+          <v:shape id="_x0000_i1031" type="#_x0000_t75" style="width:458.5pt;height:187pt" o:ole="">
+            <v:imagedata r:id="rId31" o:title=""/>
           </v:shape>
-          <o:OLEObject Type="Embed" ProgID="Word.OpenDocumentText.12" ShapeID="_x0000_i1059" DrawAspect="Content" ObjectID="_1621089780" r:id="rId31"/>
+          <o:OLEObject Type="Embed" ProgID="Word.OpenDocumentText.12" ShapeID="_x0000_i1031" DrawAspect="Content" ObjectID="_1621146110" r:id="rId32"/>
         </w:object>
       </w:r>
     </w:p>
@@ -5032,7 +5618,21 @@
         <w:rPr>
           <w:lang w:val="es-ES"/>
         </w:rPr>
-        <w:t>Las pruebas realizadas han sido la realización de varios viajes (dentro de Ciudad Real, y Manzanares-Ciudad Real). Debido a las limitaciones de memoria de la Arduino y lo antiguo que es el hardware (la shield SIM908 es del 2013) no se han podido realizar comprobaciones muy exhaustivas; sin embargo, los resultados son lo suficientemente satisfactorios para la antigüedad y las limitaciones del hardware.</w:t>
+        <w:t xml:space="preserve">Las pruebas realizadas han sido la realización de varios viajes (dentro de Ciudad Real, y Manzanares-Ciudad Real). Debido a las limitaciones de memoria de la Arduino y lo antiguo que es el hardware (la </w:t>
+      </w:r>
+      <w:proofErr w:type="spellStart"/>
+      <w:r>
+        <w:rPr>
+          <w:lang w:val="es-ES"/>
+        </w:rPr>
+        <w:t>shield</w:t>
+      </w:r>
+      <w:proofErr w:type="spellEnd"/>
+      <w:r>
+        <w:rPr>
+          <w:lang w:val="es-ES"/>
+        </w:rPr>
+        <w:t xml:space="preserve"> SIM908 es del 2013) no se han podido realizar comprobaciones muy exhaustivas; sin embargo, los resultados son lo suficientemente satisfactorios para la antigüedad y las limitaciones del hardware.</w:t>
       </w:r>
     </w:p>
     <w:p>
@@ -5087,8 +5687,23 @@
         <w:rPr>
           <w:lang w:val="es-ES"/>
         </w:rPr>
-        <w:t xml:space="preserve"> JUnit. Sin embargo, algunas pruebas de integración de Spring </w:t>
-      </w:r>
+        <w:t xml:space="preserve"> </w:t>
+      </w:r>
+      <w:proofErr w:type="spellStart"/>
+      <w:r>
+        <w:rPr>
+          <w:lang w:val="es-ES"/>
+        </w:rPr>
+        <w:t>JUnit</w:t>
+      </w:r>
+      <w:proofErr w:type="spellEnd"/>
+      <w:r>
+        <w:rPr>
+          <w:lang w:val="es-ES"/>
+        </w:rPr>
+        <w:t xml:space="preserve">. Sin embargo, algunas pruebas de integración de Spring </w:t>
+      </w:r>
+      <w:proofErr w:type="spellStart"/>
       <w:r>
         <w:rPr>
           <w:lang w:val="es-ES"/>
@@ -5099,19 +5714,54 @@
         <w:rPr>
           <w:lang w:val="es-ES"/>
         </w:rPr>
-        <w:t xml:space="preserve">oot </w:t>
-      </w:r>
-      <w:r>
-        <w:rPr>
-          <w:lang w:val="es-ES"/>
-        </w:rPr>
-        <w:t>(conexión a base de datos, inyección de Beans y dependencias) se realizan de forma automatizada al lanzar la aplicación</w:t>
-      </w:r>
-      <w:r>
-        <w:rPr>
-          <w:lang w:val="es-ES"/>
-        </w:rPr>
-        <w:t xml:space="preserve">, o se pueden ejecutar mediante Gradle, </w:t>
+        <w:t>oot</w:t>
+      </w:r>
+      <w:proofErr w:type="spellEnd"/>
+      <w:r>
+        <w:rPr>
+          <w:lang w:val="es-ES"/>
+        </w:rPr>
+        <w:t xml:space="preserve"> </w:t>
+      </w:r>
+      <w:r>
+        <w:rPr>
+          <w:lang w:val="es-ES"/>
+        </w:rPr>
+        <w:t xml:space="preserve">(conexión a base de datos, inyección de </w:t>
+      </w:r>
+      <w:proofErr w:type="spellStart"/>
+      <w:r>
+        <w:rPr>
+          <w:lang w:val="es-ES"/>
+        </w:rPr>
+        <w:t>Beans</w:t>
+      </w:r>
+      <w:proofErr w:type="spellEnd"/>
+      <w:r>
+        <w:rPr>
+          <w:lang w:val="es-ES"/>
+        </w:rPr>
+        <w:t xml:space="preserve"> y dependencias) se realizan de forma automatizada al lanzar la aplicación</w:t>
+      </w:r>
+      <w:r>
+        <w:rPr>
+          <w:lang w:val="es-ES"/>
+        </w:rPr>
+        <w:t xml:space="preserve">, o se pueden ejecutar mediante </w:t>
+      </w:r>
+      <w:proofErr w:type="spellStart"/>
+      <w:r>
+        <w:rPr>
+          <w:lang w:val="es-ES"/>
+        </w:rPr>
+        <w:t>Gradle</w:t>
+      </w:r>
+      <w:proofErr w:type="spellEnd"/>
+      <w:r>
+        <w:rPr>
+          <w:lang w:val="es-ES"/>
+        </w:rPr>
+        <w:t xml:space="preserve">, </w:t>
       </w:r>
       <w:r>
         <w:rPr>
@@ -5123,7 +5773,35 @@
         <w:rPr>
           <w:lang w:val="es-ES"/>
         </w:rPr>
-        <w:t xml:space="preserve"> el comando ‘gradle check’</w:t>
+        <w:t xml:space="preserve"> el comando ‘</w:t>
+      </w:r>
+      <w:proofErr w:type="spellStart"/>
+      <w:r>
+        <w:rPr>
+          <w:lang w:val="es-ES"/>
+        </w:rPr>
+        <w:t>gradle</w:t>
+      </w:r>
+      <w:proofErr w:type="spellEnd"/>
+      <w:r>
+        <w:rPr>
+          <w:lang w:val="es-ES"/>
+        </w:rPr>
+        <w:t xml:space="preserve"> </w:t>
+      </w:r>
+      <w:proofErr w:type="spellStart"/>
+      <w:r>
+        <w:rPr>
+          <w:lang w:val="es-ES"/>
+        </w:rPr>
+        <w:t>check</w:t>
+      </w:r>
+      <w:proofErr w:type="spellEnd"/>
+      <w:r>
+        <w:rPr>
+          <w:lang w:val="es-ES"/>
+        </w:rPr>
+        <w:t>’</w:t>
       </w:r>
     </w:p>
     <w:p>
@@ -5172,8 +5850,16 @@
         <w:rPr>
           <w:lang w:val="es-ES"/>
         </w:rPr>
-        <w:t xml:space="preserve"> mediante archivos spec.ts</w:t>
-      </w:r>
+        <w:t xml:space="preserve"> mediante archivos </w:t>
+      </w:r>
+      <w:proofErr w:type="spellStart"/>
+      <w:r>
+        <w:rPr>
+          <w:lang w:val="es-ES"/>
+        </w:rPr>
+        <w:t>spec.ts</w:t>
+      </w:r>
+      <w:proofErr w:type="spellEnd"/>
       <w:r>
         <w:rPr>
           <w:lang w:val="es-ES"/>
@@ -5241,84 +5927,156 @@
         <w:rPr>
           <w:lang w:val="es-ES"/>
         </w:rPr>
-        <w:t>D</w:t>
-      </w:r>
-      <w:r>
-        <w:rPr>
-          <w:lang w:val="es-ES"/>
-        </w:rPr>
-        <w:t>ebido a la creciente</w:t>
-      </w:r>
+        <w:t xml:space="preserve">Debido a la creciente </w:t>
+      </w:r>
+      <w:r>
+        <w:rPr>
+          <w:lang w:val="es-ES"/>
+        </w:rPr>
+        <w:t>preocupación</w:t>
+      </w:r>
+      <w:r>
+        <w:rPr>
+          <w:lang w:val="es-ES"/>
+        </w:rPr>
+        <w:t xml:space="preserve"> en cuanto a seguridad digital, considero importante añadir este punto mencionando los sistemas de seguridad implementados en </w:t>
+      </w:r>
+      <w:r>
+        <w:rPr>
+          <w:lang w:val="es-ES"/>
+        </w:rPr>
+        <w:t>el proyecto</w:t>
+      </w:r>
+      <w:r>
+        <w:rPr>
+          <w:lang w:val="es-ES"/>
+        </w:rPr>
+        <w:t>.</w:t>
+      </w:r>
+      <w:r>
+        <w:rPr>
+          <w:lang w:val="es-ES"/>
+        </w:rPr>
+        <w:t xml:space="preserve"> Toda la aplicación e</w:t>
+      </w:r>
+      <w:r>
+        <w:rPr>
+          <w:lang w:val="es-ES"/>
+        </w:rPr>
+        <w:t>stá protegida contra inyección SQL y XSS (Cross-</w:t>
+      </w:r>
+      <w:proofErr w:type="spellStart"/>
+      <w:r>
+        <w:rPr>
+          <w:lang w:val="es-ES"/>
+        </w:rPr>
+        <w:t>Site</w:t>
+      </w:r>
+      <w:proofErr w:type="spellEnd"/>
+      <w:r>
+        <w:rPr>
+          <w:lang w:val="es-ES"/>
+        </w:rPr>
+        <w:t xml:space="preserve"> scripting)</w:t>
+      </w:r>
+      <w:r>
+        <w:rPr>
+          <w:lang w:val="es-ES"/>
+        </w:rPr>
+        <w:t xml:space="preserve">. </w:t>
+      </w:r>
+    </w:p>
+    <w:p>
+      <w:pPr>
+        <w:jc w:val="both"/>
+        <w:rPr>
+          <w:lang w:val="es-ES"/>
+        </w:rPr>
+      </w:pPr>
+    </w:p>
+    <w:p>
+      <w:pPr>
+        <w:jc w:val="both"/>
+        <w:rPr>
+          <w:lang w:val="es-ES"/>
+        </w:rPr>
+      </w:pPr>
+      <w:r>
+        <w:rPr>
+          <w:lang w:val="es-ES"/>
+        </w:rPr>
+        <w:t>El acceso está controlado y regulado mediante el estándar JWT (</w:t>
+      </w:r>
+      <w:proofErr w:type="spellStart"/>
+      <w:r>
+        <w:rPr>
+          <w:lang w:val="es-ES"/>
+        </w:rPr>
+        <w:t>Json</w:t>
+      </w:r>
+      <w:proofErr w:type="spellEnd"/>
       <w:r>
         <w:rPr>
           <w:lang w:val="es-ES"/>
         </w:rPr>
         <w:t xml:space="preserve"> </w:t>
       </w:r>
-      <w:r>
-        <w:rPr>
-          <w:lang w:val="es-ES"/>
-        </w:rPr>
-        <w:t>preocupación</w:t>
-      </w:r>
-      <w:r>
-        <w:rPr>
-          <w:lang w:val="es-ES"/>
-        </w:rPr>
-        <w:t xml:space="preserve"> en cuanto a seguridad digital, considero importante añadir este punto mencionando los sistemas de seguridad implementados en </w:t>
-      </w:r>
-      <w:r>
-        <w:rPr>
-          <w:lang w:val="es-ES"/>
-        </w:rPr>
-        <w:t>el proyecto</w:t>
-      </w:r>
+      <w:proofErr w:type="spellStart"/>
+      <w:r>
+        <w:rPr>
+          <w:lang w:val="es-ES"/>
+        </w:rPr>
+        <w:t>WebToken</w:t>
+      </w:r>
+      <w:proofErr w:type="spellEnd"/>
+      <w:r>
+        <w:rPr>
+          <w:lang w:val="es-ES"/>
+        </w:rPr>
+        <w:t xml:space="preserve">), tanto a nivel de interfaz, protegiéndose el propio angular de accesos indebidos a rutas de la web mediante </w:t>
+      </w:r>
+      <w:proofErr w:type="spellStart"/>
+      <w:r>
+        <w:rPr>
+          <w:lang w:val="es-ES"/>
+        </w:rPr>
+        <w:t>AuthGuard</w:t>
+      </w:r>
+      <w:proofErr w:type="spellEnd"/>
+      <w:r>
+        <w:rPr>
+          <w:lang w:val="es-ES"/>
+        </w:rPr>
+        <w:t xml:space="preserve">; como en el propio servidor, controlando que las peticiones al mismo provengan de un usuario autenticado. Las contraseñas se cifran mediante cifrado </w:t>
+      </w:r>
+      <w:proofErr w:type="spellStart"/>
+      <w:r>
+        <w:rPr>
+          <w:lang w:val="es-ES"/>
+        </w:rPr>
+        <w:t>Blowfish</w:t>
+      </w:r>
+      <w:proofErr w:type="spellEnd"/>
+      <w:r>
+        <w:rPr>
+          <w:lang w:val="es-ES"/>
+        </w:rPr>
+        <w:t>/</w:t>
+      </w:r>
+      <w:proofErr w:type="spellStart"/>
+      <w:r>
+        <w:rPr>
+          <w:lang w:val="es-ES"/>
+        </w:rPr>
+        <w:t>BCrypt</w:t>
+      </w:r>
+      <w:proofErr w:type="spellEnd"/>
       <w:r>
         <w:rPr>
           <w:lang w:val="es-ES"/>
         </w:rPr>
         <w:t>.</w:t>
       </w:r>
-      <w:r>
-        <w:rPr>
-          <w:lang w:val="es-ES"/>
-        </w:rPr>
-        <w:t xml:space="preserve"> Toda la aplicación e</w:t>
-      </w:r>
-      <w:r>
-        <w:rPr>
-          <w:lang w:val="es-ES"/>
-        </w:rPr>
-        <w:t>stá protegida contra inyección SQL y XSS (Cross-Site scripting)</w:t>
-      </w:r>
-      <w:r>
-        <w:rPr>
-          <w:lang w:val="es-ES"/>
-        </w:rPr>
-        <w:t xml:space="preserve">. </w:t>
-      </w:r>
-    </w:p>
-    <w:p>
-      <w:pPr>
-        <w:jc w:val="both"/>
-        <w:rPr>
-          <w:lang w:val="es-ES"/>
-        </w:rPr>
-      </w:pPr>
-    </w:p>
-    <w:p>
-      <w:pPr>
-        <w:jc w:val="both"/>
-        <w:rPr>
-          <w:lang w:val="es-ES"/>
-        </w:rPr>
-      </w:pPr>
-      <w:r>
-        <w:rPr>
-          <w:lang w:val="es-ES"/>
-        </w:rPr>
-        <w:t>El acceso está controlado y regulado mediante el estándar JWT (Json WebToken), tanto a nivel de interfaz, protegiéndose el propio angular de accesos indebidos a rutas de la web mediante AuthGuard; como en el propio servidor, controlando que las peticiones al mismo provengan de un usuario autenticado. Las contraseñas se cifran mediante cifrado Blowfish/BCrypt.</w:t>
-      </w:r>
     </w:p>
     <w:p>
       <w:pPr>
@@ -5404,13 +6162,104 @@
           <w:lang w:val="es-ES"/>
         </w:rPr>
         <w:t>, impidiendo de esta manera el fraude, al ser necesario conocer el componente privado del Id.</w:t>
+      </w:r>
+    </w:p>
+    <w:p>
+      <w:pPr>
+        <w:spacing w:after="160" w:line="259" w:lineRule="auto"/>
+        <w:rPr>
+          <w:lang w:val="es-ES"/>
+        </w:rPr>
+      </w:pPr>
+      <w:r>
+        <w:rPr>
+          <w:lang w:val="es-ES"/>
+        </w:rPr>
+        <w:br w:type="page"/>
+      </w:r>
+    </w:p>
+    <w:p>
+      <w:pPr>
+        <w:pStyle w:val="Ttulo1"/>
+        <w:rPr>
+          <w:lang w:val="es-ES"/>
+        </w:rPr>
+      </w:pPr>
+      <w:r>
+        <w:rPr>
+          <w:lang w:val="es-ES"/>
+        </w:rPr>
+        <w:lastRenderedPageBreak/>
+        <w:t>CONCLUSIONES (español)</w:t>
+      </w:r>
+    </w:p>
+    <w:p>
+      <w:pPr>
+        <w:rPr>
+          <w:lang w:val="es-ES"/>
+        </w:rPr>
+      </w:pPr>
+    </w:p>
+    <w:p>
+      <w:pPr>
+        <w:pStyle w:val="Ttulo2"/>
+        <w:rPr>
+          <w:lang w:val="es-ES"/>
+        </w:rPr>
+      </w:pPr>
+      <w:r>
+        <w:rPr>
+          <w:lang w:val="es-ES"/>
+        </w:rPr>
+        <w:t>DIFICULTADES ENCONTRADAS Y SOLUCIONES ADOPTADAS</w:t>
+      </w:r>
+    </w:p>
+    <w:p>
+      <w:pPr>
+        <w:rPr>
+          <w:lang w:val="es-ES"/>
+        </w:rPr>
+      </w:pPr>
+    </w:p>
+    <w:p>
+      <w:pPr>
+        <w:pStyle w:val="Ttulo2"/>
+        <w:rPr>
+          <w:lang w:val="es-ES"/>
+        </w:rPr>
+      </w:pPr>
+      <w:r>
+        <w:rPr>
+          <w:lang w:val="es-ES"/>
+        </w:rPr>
+        <w:t>PROPUESTAS DE MEJORA DEL PROYECTO</w:t>
+      </w:r>
+    </w:p>
+    <w:p>
+      <w:pPr>
+        <w:rPr>
+          <w:lang w:val="es-ES"/>
+        </w:rPr>
+      </w:pPr>
+    </w:p>
+    <w:p>
+      <w:pPr>
+        <w:pStyle w:val="Ttulo2"/>
+        <w:rPr>
+          <w:lang w:val="es-ES"/>
+        </w:rPr>
+      </w:pPr>
+      <w:r>
+        <w:rPr>
+          <w:lang w:val="es-ES"/>
+        </w:rPr>
+        <w:t>OFERTAS DE MANTENIMIENTO</w:t>
       </w:r>
       <w:bookmarkStart w:id="7" w:name="_GoBack"/>
       <w:bookmarkEnd w:id="7"/>
     </w:p>
     <w:p>
       <w:pPr>
-        <w:jc w:val="both"/>
         <w:rPr>
           <w:lang w:val="es-ES"/>
         </w:rPr>
@@ -5424,8 +6273,8 @@
       </w:pPr>
     </w:p>
     <w:sectPr>
-      <w:headerReference w:type="default" r:id="rId32"/>
-      <w:footerReference w:type="default" r:id="rId33"/>
+      <w:headerReference w:type="default" r:id="rId33"/>
+      <w:footerReference w:type="default" r:id="rId34"/>
       <w:pgSz w:w="11906" w:h="16838" w:code="9"/>
       <w:pgMar w:top="1418" w:right="1416" w:bottom="1418" w:left="1418" w:header="709" w:footer="709" w:gutter="0"/>
       <w:pgNumType w:start="0"/>
@@ -8860,7 +9709,7 @@
     <w:charset w:val="00"/>
     <w:family w:val="roman"/>
     <w:pitch w:val="variable"/>
-    <w:sig w:usb0="A00002EF" w:usb1="4000004B" w:usb2="00000000" w:usb3="00000000" w:csb0="0000009F" w:csb1="00000000"/>
+    <w:sig w:usb0="E00006FF" w:usb1="420024FF" w:usb2="02000000" w:usb3="00000000" w:csb0="0000019F" w:csb1="00000000"/>
   </w:font>
   <w:font w:name="Trebuchet MS">
     <w:panose1 w:val="020B0603020202020204"/>
@@ -8919,6 +9768,7 @@
     <w:rsidRoot w:val="00A75448"/>
     <w:rsid w:val="001B2730"/>
     <w:rsid w:val="005A3818"/>
+    <w:rsid w:val="009C0C78"/>
     <w:rsid w:val="00A400D4"/>
     <w:rsid w:val="00A75448"/>
   </w:rsids>
@@ -9653,7 +10503,7 @@
 </file>
 
 <file path=customXml/itemProps1.xml><?xml version="1.0" encoding="utf-8"?>
-<ds:datastoreItem xmlns:ds="http://schemas.openxmlformats.org/officeDocument/2006/customXml" ds:itemID="{058C0DE5-ED3B-4B84-99BA-3C0AA7C097D4}">
+<ds:datastoreItem xmlns:ds="http://schemas.openxmlformats.org/officeDocument/2006/customXml" ds:itemID="{01C99DBC-D81A-43A1-87A0-FC3A2313C8A8}">
   <ds:schemaRefs>
     <ds:schemaRef ds:uri="http://schemas.openxmlformats.org/officeDocument/2006/bibliography"/>
   </ds:schemaRefs>

</xml_diff>